<commit_message>
* @date 04/04/2018 Wade Davidson, added function to return the entire date as a string
git-svn-id: file:///C/CODEBLOCKS/%23ICT283/Repos/TestDate@7 bbb98507-e7c2-3b41-97ee-8e2231834648
</commit_message>
<xml_diff>
--- a/testPlan.docx
+++ b/testPlan.docx
@@ -299,7 +299,19 @@
               <w:rPr>
                 <w:rFonts w:ascii="Lucida Console" w:hAnsi="Lucida Console"/>
               </w:rPr>
-              <w:t>Check SetMonth and Getmonth</w:t>
+              <w:t>Check SetMonth and Get</w:t>
+            </w:r>
+            <w:r>
+              <w:rPr>
+                <w:rFonts w:ascii="Lucida Console" w:hAnsi="Lucida Console"/>
+              </w:rPr>
+              <w:t>M</w:t>
+            </w:r>
+            <w:r>
+              <w:rPr>
+                <w:rFonts w:ascii="Lucida Console" w:hAnsi="Lucida Console"/>
+              </w:rPr>
+              <w:t>onth</w:t>
             </w:r>
           </w:p>
         </w:tc>
@@ -500,8 +512,6 @@
               </w:rPr>
               <w:t>X</w:t>
             </w:r>
-            <w:bookmarkStart w:id="0" w:name="_GoBack"/>
-            <w:bookmarkEnd w:id="0"/>
           </w:p>
         </w:tc>
       </w:tr>
@@ -518,6 +528,12 @@
                 <w:rFonts w:ascii="Lucida Console" w:hAnsi="Lucida Console"/>
               </w:rPr>
             </w:pPr>
+            <w:r>
+              <w:rPr>
+                <w:rFonts w:ascii="Lucida Console" w:hAnsi="Lucida Console"/>
+              </w:rPr>
+              <w:t>6</w:t>
+            </w:r>
           </w:p>
         </w:tc>
         <w:tc>
@@ -531,6 +547,12 @@
                 <w:rFonts w:ascii="Lucida Console" w:hAnsi="Lucida Console"/>
               </w:rPr>
             </w:pPr>
+            <w:r>
+              <w:rPr>
+                <w:rFonts w:ascii="Lucida Console" w:hAnsi="Lucida Console"/>
+              </w:rPr>
+              <w:t>Check GetWholeDate</w:t>
+            </w:r>
           </w:p>
         </w:tc>
         <w:tc>
@@ -544,6 +566,12 @@
                 <w:rFonts w:ascii="Lucida Console" w:hAnsi="Lucida Console"/>
               </w:rPr>
             </w:pPr>
+            <w:r>
+              <w:rPr>
+                <w:rFonts w:ascii="Lucida Console" w:hAnsi="Lucida Console"/>
+              </w:rPr>
+              <w:t>Output to screen the wthole date with the month name instead of number.</w:t>
+            </w:r>
           </w:p>
         </w:tc>
         <w:tc>
@@ -558,6 +586,12 @@
                 <w:rFonts w:ascii="Lucida Console" w:hAnsi="Lucida Console"/>
               </w:rPr>
             </w:pPr>
+            <w:r>
+              <w:rPr>
+                <w:rFonts w:ascii="Lucida Console" w:hAnsi="Lucida Console"/>
+              </w:rPr>
+              <w:t>X</w:t>
+            </w:r>
           </w:p>
         </w:tc>
       </w:tr>
@@ -627,6 +661,12 @@
       </w:pPr>
     </w:p>
     <w:sectPr>
+      <w:headerReference w:type="even" r:id="rId6"/>
+      <w:headerReference w:type="default" r:id="rId7"/>
+      <w:footerReference w:type="even" r:id="rId8"/>
+      <w:footerReference w:type="default" r:id="rId9"/>
+      <w:headerReference w:type="first" r:id="rId10"/>
+      <w:footerReference w:type="first" r:id="rId11"/>
       <w:pgSz w:w="11906" w:h="16838"/>
       <w:pgMar w:top="1440" w:right="1440" w:bottom="1440" w:left="1440" w:header="708" w:footer="708" w:gutter="0"/>
       <w:cols w:space="708"/>
@@ -634,6 +674,134 @@
     </w:sectPr>
   </w:body>
 </w:document>
+</file>
+
+<file path=word/endnotes.xml><?xml version="1.0" encoding="utf-8"?>
+<w:endnotes xmlns:wpc="http://schemas.microsoft.com/office/word/2010/wordprocessingCanvas" xmlns:cx="http://schemas.microsoft.com/office/drawing/2014/chartex" xmlns:cx1="http://schemas.microsoft.com/office/drawing/2015/9/8/chartex" xmlns:mc="http://schemas.openxmlformats.org/markup-compatibility/2006" xmlns:o="urn:schemas-microsoft-com:office:office" xmlns:r="http://schemas.openxmlformats.org/officeDocument/2006/relationships" xmlns:m="http://schemas.openxmlformats.org/officeDocument/2006/math" xmlns:v="urn:schemas-microsoft-com:vml" xmlns:wp14="http://schemas.microsoft.com/office/word/2010/wordprocessingDrawing" xmlns:wp="http://schemas.openxmlformats.org/drawingml/2006/wordprocessingDrawing" xmlns:w10="urn:schemas-microsoft-com:office:word" xmlns:w="http://schemas.openxmlformats.org/wordprocessingml/2006/main" xmlns:w14="http://schemas.microsoft.com/office/word/2010/wordml" xmlns:w15="http://schemas.microsoft.com/office/word/2012/wordml" xmlns:w16se="http://schemas.microsoft.com/office/word/2015/wordml/symex" xmlns:wpg="http://schemas.microsoft.com/office/word/2010/wordprocessingGroup" xmlns:wpi="http://schemas.microsoft.com/office/word/2010/wordprocessingInk" xmlns:wne="http://schemas.microsoft.com/office/word/2006/wordml" xmlns:wps="http://schemas.microsoft.com/office/word/2010/wordprocessingShape" mc:Ignorable="w14 w15 w16se wp14">
+  <w:endnote w:type="separator" w:id="-1">
+    <w:p>
+      <w:pPr>
+        <w:spacing w:after="0" w:line="240" w:lineRule="auto"/>
+      </w:pPr>
+      <w:r>
+        <w:separator/>
+      </w:r>
+    </w:p>
+  </w:endnote>
+  <w:endnote w:type="continuationSeparator" w:id="0">
+    <w:p>
+      <w:pPr>
+        <w:spacing w:after="0" w:line="240" w:lineRule="auto"/>
+      </w:pPr>
+      <w:r>
+        <w:continuationSeparator/>
+      </w:r>
+    </w:p>
+  </w:endnote>
+</w:endnotes>
+</file>
+
+<file path=word/footer1.xml><?xml version="1.0" encoding="utf-8"?>
+<w:ftr xmlns:wpc="http://schemas.microsoft.com/office/word/2010/wordprocessingCanvas" xmlns:cx="http://schemas.microsoft.com/office/drawing/2014/chartex" xmlns:cx1="http://schemas.microsoft.com/office/drawing/2015/9/8/chartex" xmlns:mc="http://schemas.openxmlformats.org/markup-compatibility/2006" xmlns:o="urn:schemas-microsoft-com:office:office" xmlns:r="http://schemas.openxmlformats.org/officeDocument/2006/relationships" xmlns:m="http://schemas.openxmlformats.org/officeDocument/2006/math" xmlns:v="urn:schemas-microsoft-com:vml" xmlns:wp14="http://schemas.microsoft.com/office/word/2010/wordprocessingDrawing" xmlns:wp="http://schemas.openxmlformats.org/drawingml/2006/wordprocessingDrawing" xmlns:w10="urn:schemas-microsoft-com:office:word" xmlns:w="http://schemas.openxmlformats.org/wordprocessingml/2006/main" xmlns:w14="http://schemas.microsoft.com/office/word/2010/wordml" xmlns:w15="http://schemas.microsoft.com/office/word/2012/wordml" xmlns:w16se="http://schemas.microsoft.com/office/word/2015/wordml/symex" xmlns:wpg="http://schemas.microsoft.com/office/word/2010/wordprocessingGroup" xmlns:wpi="http://schemas.microsoft.com/office/word/2010/wordprocessingInk" xmlns:wne="http://schemas.microsoft.com/office/word/2006/wordml" xmlns:wps="http://schemas.microsoft.com/office/word/2010/wordprocessingShape" mc:Ignorable="w14 w15 w16se wp14">
+  <w:p>
+    <w:pPr>
+      <w:pStyle w:val="Footer"/>
+    </w:pPr>
+  </w:p>
+</w:ftr>
+</file>
+
+<file path=word/footer2.xml><?xml version="1.0" encoding="utf-8"?>
+<w:ftr xmlns:wpc="http://schemas.microsoft.com/office/word/2010/wordprocessingCanvas" xmlns:cx="http://schemas.microsoft.com/office/drawing/2014/chartex" xmlns:cx1="http://schemas.microsoft.com/office/drawing/2015/9/8/chartex" xmlns:mc="http://schemas.openxmlformats.org/markup-compatibility/2006" xmlns:o="urn:schemas-microsoft-com:office:office" xmlns:r="http://schemas.openxmlformats.org/officeDocument/2006/relationships" xmlns:m="http://schemas.openxmlformats.org/officeDocument/2006/math" xmlns:v="urn:schemas-microsoft-com:vml" xmlns:wp14="http://schemas.microsoft.com/office/word/2010/wordprocessingDrawing" xmlns:wp="http://schemas.openxmlformats.org/drawingml/2006/wordprocessingDrawing" xmlns:w10="urn:schemas-microsoft-com:office:word" xmlns:w="http://schemas.openxmlformats.org/wordprocessingml/2006/main" xmlns:w14="http://schemas.microsoft.com/office/word/2010/wordml" xmlns:w15="http://schemas.microsoft.com/office/word/2012/wordml" xmlns:w16se="http://schemas.microsoft.com/office/word/2015/wordml/symex" xmlns:wpg="http://schemas.microsoft.com/office/word/2010/wordprocessingGroup" xmlns:wpi="http://schemas.microsoft.com/office/word/2010/wordprocessingInk" xmlns:wne="http://schemas.microsoft.com/office/word/2006/wordml" xmlns:wps="http://schemas.microsoft.com/office/word/2010/wordprocessingShape" mc:Ignorable="w14 w15 w16se wp14">
+  <w:p>
+    <w:pPr>
+      <w:pStyle w:val="Footer"/>
+    </w:pPr>
+  </w:p>
+</w:ftr>
+</file>
+
+<file path=word/footer3.xml><?xml version="1.0" encoding="utf-8"?>
+<w:ftr xmlns:wpc="http://schemas.microsoft.com/office/word/2010/wordprocessingCanvas" xmlns:cx="http://schemas.microsoft.com/office/drawing/2014/chartex" xmlns:cx1="http://schemas.microsoft.com/office/drawing/2015/9/8/chartex" xmlns:mc="http://schemas.openxmlformats.org/markup-compatibility/2006" xmlns:o="urn:schemas-microsoft-com:office:office" xmlns:r="http://schemas.openxmlformats.org/officeDocument/2006/relationships" xmlns:m="http://schemas.openxmlformats.org/officeDocument/2006/math" xmlns:v="urn:schemas-microsoft-com:vml" xmlns:wp14="http://schemas.microsoft.com/office/word/2010/wordprocessingDrawing" xmlns:wp="http://schemas.openxmlformats.org/drawingml/2006/wordprocessingDrawing" xmlns:w10="urn:schemas-microsoft-com:office:word" xmlns:w="http://schemas.openxmlformats.org/wordprocessingml/2006/main" xmlns:w14="http://schemas.microsoft.com/office/word/2010/wordml" xmlns:w15="http://schemas.microsoft.com/office/word/2012/wordml" xmlns:w16se="http://schemas.microsoft.com/office/word/2015/wordml/symex" xmlns:wpg="http://schemas.microsoft.com/office/word/2010/wordprocessingGroup" xmlns:wpi="http://schemas.microsoft.com/office/word/2010/wordprocessingInk" xmlns:wne="http://schemas.microsoft.com/office/word/2006/wordml" xmlns:wps="http://schemas.microsoft.com/office/word/2010/wordprocessingShape" mc:Ignorable="w14 w15 w16se wp14">
+  <w:p>
+    <w:pPr>
+      <w:pStyle w:val="Footer"/>
+    </w:pPr>
+  </w:p>
+</w:ftr>
+</file>
+
+<file path=word/footnotes.xml><?xml version="1.0" encoding="utf-8"?>
+<w:footnotes xmlns:wpc="http://schemas.microsoft.com/office/word/2010/wordprocessingCanvas" xmlns:cx="http://schemas.microsoft.com/office/drawing/2014/chartex" xmlns:cx1="http://schemas.microsoft.com/office/drawing/2015/9/8/chartex" xmlns:mc="http://schemas.openxmlformats.org/markup-compatibility/2006" xmlns:o="urn:schemas-microsoft-com:office:office" xmlns:r="http://schemas.openxmlformats.org/officeDocument/2006/relationships" xmlns:m="http://schemas.openxmlformats.org/officeDocument/2006/math" xmlns:v="urn:schemas-microsoft-com:vml" xmlns:wp14="http://schemas.microsoft.com/office/word/2010/wordprocessingDrawing" xmlns:wp="http://schemas.openxmlformats.org/drawingml/2006/wordprocessingDrawing" xmlns:w10="urn:schemas-microsoft-com:office:word" xmlns:w="http://schemas.openxmlformats.org/wordprocessingml/2006/main" xmlns:w14="http://schemas.microsoft.com/office/word/2010/wordml" xmlns:w15="http://schemas.microsoft.com/office/word/2012/wordml" xmlns:w16se="http://schemas.microsoft.com/office/word/2015/wordml/symex" xmlns:wpg="http://schemas.microsoft.com/office/word/2010/wordprocessingGroup" xmlns:wpi="http://schemas.microsoft.com/office/word/2010/wordprocessingInk" xmlns:wne="http://schemas.microsoft.com/office/word/2006/wordml" xmlns:wps="http://schemas.microsoft.com/office/word/2010/wordprocessingShape" mc:Ignorable="w14 w15 w16se wp14">
+  <w:footnote w:type="separator" w:id="-1">
+    <w:p>
+      <w:pPr>
+        <w:spacing w:after="0" w:line="240" w:lineRule="auto"/>
+      </w:pPr>
+      <w:r>
+        <w:separator/>
+      </w:r>
+    </w:p>
+  </w:footnote>
+  <w:footnote w:type="continuationSeparator" w:id="0">
+    <w:p>
+      <w:pPr>
+        <w:spacing w:after="0" w:line="240" w:lineRule="auto"/>
+      </w:pPr>
+      <w:r>
+        <w:continuationSeparator/>
+      </w:r>
+    </w:p>
+  </w:footnote>
+</w:footnotes>
+</file>
+
+<file path=word/header1.xml><?xml version="1.0" encoding="utf-8"?>
+<w:hdr xmlns:wpc="http://schemas.microsoft.com/office/word/2010/wordprocessingCanvas" xmlns:cx="http://schemas.microsoft.com/office/drawing/2014/chartex" xmlns:cx1="http://schemas.microsoft.com/office/drawing/2015/9/8/chartex" xmlns:mc="http://schemas.openxmlformats.org/markup-compatibility/2006" xmlns:o="urn:schemas-microsoft-com:office:office" xmlns:r="http://schemas.openxmlformats.org/officeDocument/2006/relationships" xmlns:m="http://schemas.openxmlformats.org/officeDocument/2006/math" xmlns:v="urn:schemas-microsoft-com:vml" xmlns:wp14="http://schemas.microsoft.com/office/word/2010/wordprocessingDrawing" xmlns:wp="http://schemas.openxmlformats.org/drawingml/2006/wordprocessingDrawing" xmlns:w10="urn:schemas-microsoft-com:office:word" xmlns:w="http://schemas.openxmlformats.org/wordprocessingml/2006/main" xmlns:w14="http://schemas.microsoft.com/office/word/2010/wordml" xmlns:w15="http://schemas.microsoft.com/office/word/2012/wordml" xmlns:w16se="http://schemas.microsoft.com/office/word/2015/wordml/symex" xmlns:wpg="http://schemas.microsoft.com/office/word/2010/wordprocessingGroup" xmlns:wpi="http://schemas.microsoft.com/office/word/2010/wordprocessingInk" xmlns:wne="http://schemas.microsoft.com/office/word/2006/wordml" xmlns:wps="http://schemas.microsoft.com/office/word/2010/wordprocessingShape" mc:Ignorable="w14 w15 w16se wp14">
+  <w:p>
+    <w:pPr>
+      <w:pStyle w:val="Header"/>
+    </w:pPr>
+  </w:p>
+</w:hdr>
+</file>
+
+<file path=word/header2.xml><?xml version="1.0" encoding="utf-8"?>
+<w:hdr xmlns:wpc="http://schemas.microsoft.com/office/word/2010/wordprocessingCanvas" xmlns:cx="http://schemas.microsoft.com/office/drawing/2014/chartex" xmlns:cx1="http://schemas.microsoft.com/office/drawing/2015/9/8/chartex" xmlns:mc="http://schemas.openxmlformats.org/markup-compatibility/2006" xmlns:o="urn:schemas-microsoft-com:office:office" xmlns:r="http://schemas.openxmlformats.org/officeDocument/2006/relationships" xmlns:m="http://schemas.openxmlformats.org/officeDocument/2006/math" xmlns:v="urn:schemas-microsoft-com:vml" xmlns:wp14="http://schemas.microsoft.com/office/word/2010/wordprocessingDrawing" xmlns:wp="http://schemas.openxmlformats.org/drawingml/2006/wordprocessingDrawing" xmlns:w10="urn:schemas-microsoft-com:office:word" xmlns:w="http://schemas.openxmlformats.org/wordprocessingml/2006/main" xmlns:w14="http://schemas.microsoft.com/office/word/2010/wordml" xmlns:w15="http://schemas.microsoft.com/office/word/2012/wordml" xmlns:w16se="http://schemas.microsoft.com/office/word/2015/wordml/symex" xmlns:wpg="http://schemas.microsoft.com/office/word/2010/wordprocessingGroup" xmlns:wpi="http://schemas.microsoft.com/office/word/2010/wordprocessingInk" xmlns:wne="http://schemas.microsoft.com/office/word/2006/wordml" xmlns:wps="http://schemas.microsoft.com/office/word/2010/wordprocessingShape" mc:Ignorable="w14 w15 w16se wp14">
+  <w:p>
+    <w:pPr>
+      <w:pStyle w:val="Header"/>
+    </w:pPr>
+    <w:r>
+      <w:t>Wade Davidson</w:t>
+    </w:r>
+    <w:r>
+      <w:tab/>
+      <w:t>Date Class Test Plan</w:t>
+    </w:r>
+    <w:r>
+      <w:tab/>
+      <w:t>ICT283</w:t>
+    </w:r>
+    <w:bookmarkStart w:id="0" w:name="_GoBack"/>
+    <w:bookmarkEnd w:id="0"/>
+  </w:p>
+  <w:p>
+    <w:pPr>
+      <w:pStyle w:val="Header"/>
+    </w:pPr>
+  </w:p>
+</w:hdr>
+</file>
+
+<file path=word/header3.xml><?xml version="1.0" encoding="utf-8"?>
+<w:hdr xmlns:wpc="http://schemas.microsoft.com/office/word/2010/wordprocessingCanvas" xmlns:cx="http://schemas.microsoft.com/office/drawing/2014/chartex" xmlns:cx1="http://schemas.microsoft.com/office/drawing/2015/9/8/chartex" xmlns:mc="http://schemas.openxmlformats.org/markup-compatibility/2006" xmlns:o="urn:schemas-microsoft-com:office:office" xmlns:r="http://schemas.openxmlformats.org/officeDocument/2006/relationships" xmlns:m="http://schemas.openxmlformats.org/officeDocument/2006/math" xmlns:v="urn:schemas-microsoft-com:vml" xmlns:wp14="http://schemas.microsoft.com/office/word/2010/wordprocessingDrawing" xmlns:wp="http://schemas.openxmlformats.org/drawingml/2006/wordprocessingDrawing" xmlns:w10="urn:schemas-microsoft-com:office:word" xmlns:w="http://schemas.openxmlformats.org/wordprocessingml/2006/main" xmlns:w14="http://schemas.microsoft.com/office/word/2010/wordml" xmlns:w15="http://schemas.microsoft.com/office/word/2012/wordml" xmlns:w16se="http://schemas.microsoft.com/office/word/2015/wordml/symex" xmlns:wpg="http://schemas.microsoft.com/office/word/2010/wordprocessingGroup" xmlns:wpi="http://schemas.microsoft.com/office/word/2010/wordprocessingInk" xmlns:wne="http://schemas.microsoft.com/office/word/2006/wordml" xmlns:wps="http://schemas.microsoft.com/office/word/2010/wordprocessingShape" mc:Ignorable="w14 w15 w16se wp14">
+  <w:p>
+    <w:pPr>
+      <w:pStyle w:val="Header"/>
+    </w:pPr>
+  </w:p>
+</w:hdr>
 </file>
 
 <file path=word/styles.xml><?xml version="1.0" encoding="utf-8"?>
@@ -1085,6 +1253,50 @@
       <w:spacing w:after="0" w:line="240" w:lineRule="auto"/>
     </w:pPr>
   </w:style>
+  <w:style w:type="paragraph" w:styleId="Header">
+    <w:name w:val="header"/>
+    <w:basedOn w:val="Normal"/>
+    <w:link w:val="HeaderChar"/>
+    <w:uiPriority w:val="99"/>
+    <w:unhideWhenUsed/>
+    <w:rsid w:val="004A20B1"/>
+    <w:pPr>
+      <w:tabs>
+        <w:tab w:val="center" w:pos="4513"/>
+        <w:tab w:val="right" w:pos="9026"/>
+      </w:tabs>
+      <w:spacing w:after="0" w:line="240" w:lineRule="auto"/>
+    </w:pPr>
+  </w:style>
+  <w:style w:type="character" w:customStyle="1" w:styleId="HeaderChar">
+    <w:name w:val="Header Char"/>
+    <w:basedOn w:val="DefaultParagraphFont"/>
+    <w:link w:val="Header"/>
+    <w:uiPriority w:val="99"/>
+    <w:rsid w:val="004A20B1"/>
+  </w:style>
+  <w:style w:type="paragraph" w:styleId="Footer">
+    <w:name w:val="footer"/>
+    <w:basedOn w:val="Normal"/>
+    <w:link w:val="FooterChar"/>
+    <w:uiPriority w:val="99"/>
+    <w:unhideWhenUsed/>
+    <w:rsid w:val="004A20B1"/>
+    <w:pPr>
+      <w:tabs>
+        <w:tab w:val="center" w:pos="4513"/>
+        <w:tab w:val="right" w:pos="9026"/>
+      </w:tabs>
+      <w:spacing w:after="0" w:line="240" w:lineRule="auto"/>
+    </w:pPr>
+  </w:style>
+  <w:style w:type="character" w:customStyle="1" w:styleId="FooterChar">
+    <w:name w:val="Footer Char"/>
+    <w:basedOn w:val="DefaultParagraphFont"/>
+    <w:link w:val="Footer"/>
+    <w:uiPriority w:val="99"/>
+    <w:rsid w:val="004A20B1"/>
+  </w:style>
 </w:styles>
 </file>
 

</xml_diff>

<commit_message>
* @date 17/04/2018 Wade Davidson, added DatUtils.h. changed SetDay function to add preconditions
</commit_message>
<xml_diff>
--- a/testPlan.docx
+++ b/testPlan.docx
@@ -2,6 +2,14 @@
 <file path=word/document.xml><?xml version="1.0" encoding="utf-8"?>
 <w:document xmlns:wpc="http://schemas.microsoft.com/office/word/2010/wordprocessingCanvas" xmlns:cx="http://schemas.microsoft.com/office/drawing/2014/chartex" xmlns:cx1="http://schemas.microsoft.com/office/drawing/2015/9/8/chartex" xmlns:mc="http://schemas.openxmlformats.org/markup-compatibility/2006" xmlns:o="urn:schemas-microsoft-com:office:office" xmlns:r="http://schemas.openxmlformats.org/officeDocument/2006/relationships" xmlns:m="http://schemas.openxmlformats.org/officeDocument/2006/math" xmlns:v="urn:schemas-microsoft-com:vml" xmlns:wp14="http://schemas.microsoft.com/office/word/2010/wordprocessingDrawing" xmlns:wp="http://schemas.openxmlformats.org/drawingml/2006/wordprocessingDrawing" xmlns:w10="urn:schemas-microsoft-com:office:word" xmlns:w="http://schemas.openxmlformats.org/wordprocessingml/2006/main" xmlns:w14="http://schemas.microsoft.com/office/word/2010/wordml" xmlns:w15="http://schemas.microsoft.com/office/word/2012/wordml" xmlns:w16se="http://schemas.microsoft.com/office/word/2015/wordml/symex" xmlns:wpg="http://schemas.microsoft.com/office/word/2010/wordprocessingGroup" xmlns:wpi="http://schemas.microsoft.com/office/word/2010/wordprocessingInk" xmlns:wne="http://schemas.microsoft.com/office/word/2006/wordml" xmlns:wps="http://schemas.microsoft.com/office/word/2010/wordprocessingShape" mc:Ignorable="w14 w15 w16se wp14">
   <w:body>
+    <w:p>
+      <w:pPr>
+        <w:tabs>
+          <w:tab w:val="left" w:pos="1635"/>
+          <w:tab w:val="left" w:pos="2595"/>
+        </w:tabs>
+      </w:pPr>
+    </w:p>
     <w:tbl>
       <w:tblPr>
         <w:tblStyle w:val="TableGrid"/>
@@ -10,14 +18,15 @@
       </w:tblPr>
       <w:tblGrid>
         <w:gridCol w:w="747"/>
-        <w:gridCol w:w="3734"/>
-        <w:gridCol w:w="3523"/>
+        <w:gridCol w:w="3359"/>
+        <w:gridCol w:w="4270"/>
+        <w:gridCol w:w="4560"/>
         <w:gridCol w:w="1012"/>
       </w:tblGrid>
       <w:tr>
         <w:tc>
           <w:tcPr>
-            <w:tcW w:w="735" w:type="dxa"/>
+            <w:tcW w:w="747" w:type="dxa"/>
             <w:shd w:val="clear" w:color="auto" w:fill="E7E6E6" w:themeFill="background2"/>
           </w:tcPr>
           <w:p>
@@ -37,7 +46,7 @@
         </w:tc>
         <w:tc>
           <w:tcPr>
-            <w:tcW w:w="3739" w:type="dxa"/>
+            <w:tcW w:w="3359" w:type="dxa"/>
             <w:shd w:val="clear" w:color="auto" w:fill="E7E6E6" w:themeFill="background2"/>
           </w:tcPr>
           <w:p>
@@ -57,7 +66,27 @@
         </w:tc>
         <w:tc>
           <w:tcPr>
-            <w:tcW w:w="3530" w:type="dxa"/>
+            <w:tcW w:w="4270" w:type="dxa"/>
+            <w:shd w:val="clear" w:color="auto" w:fill="E7E6E6" w:themeFill="background2"/>
+          </w:tcPr>
+          <w:p>
+            <w:pPr>
+              <w:pStyle w:val="NoSpacing"/>
+              <w:rPr>
+                <w:rFonts w:ascii="Lucida Console" w:hAnsi="Lucida Console"/>
+              </w:rPr>
+            </w:pPr>
+            <w:r>
+              <w:rPr>
+                <w:rFonts w:ascii="Lucida Console" w:hAnsi="Lucida Console"/>
+              </w:rPr>
+              <w:t>Change code</w:t>
+            </w:r>
+          </w:p>
+        </w:tc>
+        <w:tc>
+          <w:tcPr>
+            <w:tcW w:w="4560" w:type="dxa"/>
             <w:shd w:val="clear" w:color="auto" w:fill="E7E6E6" w:themeFill="background2"/>
           </w:tcPr>
           <w:p>
@@ -99,19 +128,22 @@
       <w:tr>
         <w:tc>
           <w:tcPr>
-            <w:tcW w:w="735" w:type="dxa"/>
-          </w:tcPr>
-          <w:p>
-            <w:pPr>
-              <w:pStyle w:val="NoSpacing"/>
-              <w:jc w:val="center"/>
-              <w:rPr>
-                <w:rFonts w:ascii="Lucida Console" w:hAnsi="Lucida Console"/>
-              </w:rPr>
-            </w:pPr>
-            <w:r>
-              <w:rPr>
-                <w:rFonts w:ascii="Lucida Console" w:hAnsi="Lucida Console"/>
+            <w:tcW w:w="747" w:type="dxa"/>
+          </w:tcPr>
+          <w:p>
+            <w:pPr>
+              <w:pStyle w:val="NoSpacing"/>
+              <w:rPr>
+                <w:rFonts w:ascii="Times New Roman" w:hAnsi="Times New Roman" w:cs="Times New Roman"/>
+                <w:sz w:val="20"/>
+                <w:szCs w:val="20"/>
+              </w:rPr>
+            </w:pPr>
+            <w:r>
+              <w:rPr>
+                <w:rFonts w:ascii="Times New Roman" w:hAnsi="Times New Roman" w:cs="Times New Roman"/>
+                <w:sz w:val="20"/>
+                <w:szCs w:val="20"/>
               </w:rPr>
               <w:t>1</w:t>
             </w:r>
@@ -119,46 +151,170 @@
         </w:tc>
         <w:tc>
           <w:tcPr>
-            <w:tcW w:w="3739" w:type="dxa"/>
-          </w:tcPr>
-          <w:p>
-            <w:pPr>
-              <w:pStyle w:val="NoSpacing"/>
-              <w:rPr>
-                <w:rFonts w:ascii="Lucida Console" w:hAnsi="Lucida Console"/>
-              </w:rPr>
-            </w:pPr>
-            <w:r>
-              <w:rPr>
-                <w:rFonts w:ascii="Lucida Console" w:hAnsi="Lucida Console"/>
-              </w:rPr>
-              <w:t>Check constructor initialises object</w:t>
-            </w:r>
-          </w:p>
-        </w:tc>
-        <w:tc>
-          <w:tcPr>
-            <w:tcW w:w="3530" w:type="dxa"/>
-          </w:tcPr>
-          <w:p>
-            <w:pPr>
-              <w:pStyle w:val="NoSpacing"/>
-              <w:rPr>
-                <w:rFonts w:ascii="Lucida Console" w:hAnsi="Lucida Console"/>
-              </w:rPr>
-            </w:pPr>
-            <w:r>
-              <w:rPr>
-                <w:rFonts w:ascii="Lucida Console" w:hAnsi="Lucida Console"/>
-              </w:rPr>
-              <w:t>m_day = 1, m</w:t>
-            </w:r>
-            <w:r>
-              <w:rPr>
-                <w:rFonts w:ascii="Lucida Console" w:hAnsi="Lucida Console"/>
-              </w:rPr>
-              <w:softHyphen/>
-              <w:t>_month = 1, m_year = 1900.</w:t>
+            <w:tcW w:w="3359" w:type="dxa"/>
+          </w:tcPr>
+          <w:p>
+            <w:pPr>
+              <w:pStyle w:val="NoSpacing"/>
+              <w:rPr>
+                <w:rFonts w:ascii="Times New Roman" w:hAnsi="Times New Roman" w:cs="Times New Roman"/>
+                <w:sz w:val="20"/>
+                <w:szCs w:val="20"/>
+              </w:rPr>
+            </w:pPr>
+            <w:r>
+              <w:rPr>
+                <w:rFonts w:ascii="Times New Roman" w:hAnsi="Times New Roman" w:cs="Times New Roman"/>
+                <w:sz w:val="20"/>
+                <w:szCs w:val="20"/>
+              </w:rPr>
+              <w:t>Test default constructor</w:t>
+            </w:r>
+          </w:p>
+        </w:tc>
+        <w:tc>
+          <w:tcPr>
+            <w:tcW w:w="4270" w:type="dxa"/>
+          </w:tcPr>
+          <w:p>
+            <w:pPr>
+              <w:pStyle w:val="NoSpacing"/>
+              <w:rPr>
+                <w:rFonts w:ascii="Times New Roman" w:hAnsi="Times New Roman" w:cs="Times New Roman"/>
+                <w:sz w:val="20"/>
+                <w:szCs w:val="20"/>
+              </w:rPr>
+            </w:pPr>
+            <w:r>
+              <w:rPr>
+                <w:rFonts w:ascii="Times New Roman" w:hAnsi="Times New Roman" w:cs="Times New Roman"/>
+                <w:sz w:val="20"/>
+                <w:szCs w:val="20"/>
+              </w:rPr>
+              <w:t xml:space="preserve">Date </w:t>
+            </w:r>
+            <w:proofErr w:type="spellStart"/>
+            <w:r>
+              <w:rPr>
+                <w:rFonts w:ascii="Times New Roman" w:hAnsi="Times New Roman" w:cs="Times New Roman"/>
+                <w:sz w:val="20"/>
+                <w:szCs w:val="20"/>
+              </w:rPr>
+              <w:t>testDate</w:t>
+            </w:r>
+            <w:proofErr w:type="spellEnd"/>
+            <w:r>
+              <w:rPr>
+                <w:rFonts w:ascii="Times New Roman" w:hAnsi="Times New Roman" w:cs="Times New Roman"/>
+                <w:sz w:val="20"/>
+                <w:szCs w:val="20"/>
+              </w:rPr>
+              <w:t>;</w:t>
+            </w:r>
+          </w:p>
+          <w:p>
+            <w:pPr>
+              <w:pStyle w:val="NoSpacing"/>
+              <w:rPr>
+                <w:rFonts w:ascii="Times New Roman" w:hAnsi="Times New Roman" w:cs="Times New Roman"/>
+                <w:sz w:val="20"/>
+                <w:szCs w:val="20"/>
+              </w:rPr>
+            </w:pPr>
+            <w:proofErr w:type="spellStart"/>
+            <w:r>
+              <w:rPr>
+                <w:rFonts w:ascii="Times New Roman" w:hAnsi="Times New Roman" w:cs="Times New Roman"/>
+                <w:sz w:val="20"/>
+                <w:szCs w:val="20"/>
+              </w:rPr>
+              <w:t>printDate</w:t>
+            </w:r>
+            <w:proofErr w:type="spellEnd"/>
+            <w:r>
+              <w:rPr>
+                <w:rFonts w:ascii="Times New Roman" w:hAnsi="Times New Roman" w:cs="Times New Roman"/>
+                <w:sz w:val="20"/>
+                <w:szCs w:val="20"/>
+              </w:rPr>
+              <w:t>(</w:t>
+            </w:r>
+            <w:proofErr w:type="spellStart"/>
+            <w:r>
+              <w:rPr>
+                <w:rFonts w:ascii="Times New Roman" w:hAnsi="Times New Roman" w:cs="Times New Roman"/>
+                <w:sz w:val="20"/>
+                <w:szCs w:val="20"/>
+              </w:rPr>
+              <w:t>testDate</w:t>
+            </w:r>
+            <w:proofErr w:type="spellEnd"/>
+            <w:r>
+              <w:rPr>
+                <w:rFonts w:ascii="Times New Roman" w:hAnsi="Times New Roman" w:cs="Times New Roman"/>
+                <w:sz w:val="20"/>
+                <w:szCs w:val="20"/>
+              </w:rPr>
+              <w:t>);</w:t>
+            </w:r>
+          </w:p>
+        </w:tc>
+        <w:tc>
+          <w:tcPr>
+            <w:tcW w:w="4560" w:type="dxa"/>
+          </w:tcPr>
+          <w:p>
+            <w:pPr>
+              <w:pStyle w:val="NoSpacing"/>
+              <w:rPr>
+                <w:rFonts w:ascii="Times New Roman" w:hAnsi="Times New Roman" w:cs="Times New Roman"/>
+                <w:sz w:val="20"/>
+                <w:szCs w:val="20"/>
+              </w:rPr>
+            </w:pPr>
+            <w:r>
+              <w:rPr>
+                <w:rFonts w:ascii="Times New Roman" w:hAnsi="Times New Roman" w:cs="Times New Roman"/>
+                <w:sz w:val="20"/>
+                <w:szCs w:val="20"/>
+              </w:rPr>
+              <w:t>Day: 1</w:t>
+            </w:r>
+          </w:p>
+          <w:p>
+            <w:pPr>
+              <w:pStyle w:val="NoSpacing"/>
+              <w:rPr>
+                <w:rFonts w:ascii="Times New Roman" w:hAnsi="Times New Roman" w:cs="Times New Roman"/>
+                <w:sz w:val="20"/>
+                <w:szCs w:val="20"/>
+              </w:rPr>
+            </w:pPr>
+            <w:r>
+              <w:rPr>
+                <w:rFonts w:ascii="Times New Roman" w:hAnsi="Times New Roman" w:cs="Times New Roman"/>
+                <w:sz w:val="20"/>
+                <w:szCs w:val="20"/>
+              </w:rPr>
+              <w:t>Month: 1</w:t>
+            </w:r>
+          </w:p>
+          <w:p>
+            <w:pPr>
+              <w:pStyle w:val="NoSpacing"/>
+              <w:rPr>
+                <w:rFonts w:ascii="Times New Roman" w:hAnsi="Times New Roman" w:cs="Times New Roman"/>
+                <w:sz w:val="20"/>
+                <w:szCs w:val="20"/>
+              </w:rPr>
+            </w:pPr>
+            <w:r>
+              <w:rPr>
+                <w:rFonts w:ascii="Times New Roman" w:hAnsi="Times New Roman" w:cs="Times New Roman"/>
+                <w:sz w:val="20"/>
+                <w:szCs w:val="20"/>
+              </w:rPr>
+              <w:t>Year: 1900</w:t>
             </w:r>
           </w:p>
         </w:tc>
@@ -169,16 +325,19 @@
           <w:p>
             <w:pPr>
               <w:pStyle w:val="NoSpacing"/>
-              <w:jc w:val="center"/>
-              <w:rPr>
-                <w:rFonts w:ascii="Lucida Console" w:hAnsi="Lucida Console"/>
-              </w:rPr>
-            </w:pPr>
-            <w:r>
-              <w:rPr>
-                <w:rFonts w:ascii="Lucida Console" w:hAnsi="Lucida Console"/>
-              </w:rPr>
-              <w:t>X</w:t>
+              <w:rPr>
+                <w:rFonts w:ascii="Times New Roman" w:hAnsi="Times New Roman" w:cs="Times New Roman"/>
+                <w:sz w:val="20"/>
+                <w:szCs w:val="20"/>
+              </w:rPr>
+            </w:pPr>
+            <w:r>
+              <w:rPr>
+                <w:rFonts w:ascii="Times New Roman" w:hAnsi="Times New Roman" w:cs="Times New Roman"/>
+                <w:sz w:val="20"/>
+                <w:szCs w:val="20"/>
+              </w:rPr>
+              <w:t>Y</w:t>
             </w:r>
           </w:p>
         </w:tc>
@@ -186,19 +345,22 @@
       <w:tr>
         <w:tc>
           <w:tcPr>
-            <w:tcW w:w="735" w:type="dxa"/>
-          </w:tcPr>
-          <w:p>
-            <w:pPr>
-              <w:pStyle w:val="NoSpacing"/>
-              <w:jc w:val="center"/>
-              <w:rPr>
-                <w:rFonts w:ascii="Lucida Console" w:hAnsi="Lucida Console"/>
-              </w:rPr>
-            </w:pPr>
-            <w:r>
-              <w:rPr>
-                <w:rFonts w:ascii="Lucida Console" w:hAnsi="Lucida Console"/>
+            <w:tcW w:w="747" w:type="dxa"/>
+          </w:tcPr>
+          <w:p>
+            <w:pPr>
+              <w:pStyle w:val="NoSpacing"/>
+              <w:rPr>
+                <w:rFonts w:ascii="Times New Roman" w:hAnsi="Times New Roman" w:cs="Times New Roman"/>
+                <w:sz w:val="20"/>
+                <w:szCs w:val="20"/>
+              </w:rPr>
+            </w:pPr>
+            <w:r>
+              <w:rPr>
+                <w:rFonts w:ascii="Times New Roman" w:hAnsi="Times New Roman" w:cs="Times New Roman"/>
+                <w:sz w:val="20"/>
+                <w:szCs w:val="20"/>
               </w:rPr>
               <w:t>2</w:t>
             </w:r>
@@ -206,39 +368,480 @@
         </w:tc>
         <w:tc>
           <w:tcPr>
-            <w:tcW w:w="3739" w:type="dxa"/>
-          </w:tcPr>
-          <w:p>
-            <w:pPr>
-              <w:pStyle w:val="NoSpacing"/>
-              <w:rPr>
-                <w:rFonts w:ascii="Lucida Console" w:hAnsi="Lucida Console"/>
-              </w:rPr>
-            </w:pPr>
-            <w:r>
-              <w:rPr>
-                <w:rFonts w:ascii="Lucida Console" w:hAnsi="Lucida Console"/>
-              </w:rPr>
-              <w:t>Check SetDay and GetDay</w:t>
-            </w:r>
-          </w:p>
-        </w:tc>
-        <w:tc>
-          <w:tcPr>
-            <w:tcW w:w="3530" w:type="dxa"/>
-          </w:tcPr>
-          <w:p>
-            <w:pPr>
-              <w:pStyle w:val="NoSpacing"/>
-              <w:rPr>
-                <w:rFonts w:ascii="Lucida Console" w:hAnsi="Lucida Console"/>
-              </w:rPr>
-            </w:pPr>
-            <w:r>
-              <w:rPr>
-                <w:rFonts w:ascii="Lucida Console" w:hAnsi="Lucida Console"/>
-              </w:rPr>
-              <w:t>m_day set to 3 and 3 output to screen.</w:t>
+            <w:tcW w:w="3359" w:type="dxa"/>
+          </w:tcPr>
+          <w:p>
+            <w:pPr>
+              <w:pStyle w:val="NoSpacing"/>
+              <w:rPr>
+                <w:rFonts w:ascii="Times New Roman" w:hAnsi="Times New Roman" w:cs="Times New Roman"/>
+                <w:sz w:val="20"/>
+                <w:szCs w:val="20"/>
+              </w:rPr>
+            </w:pPr>
+            <w:r>
+              <w:rPr>
+                <w:rFonts w:ascii="Times New Roman" w:hAnsi="Times New Roman" w:cs="Times New Roman"/>
+                <w:sz w:val="20"/>
+                <w:szCs w:val="20"/>
+              </w:rPr>
+              <w:t xml:space="preserve">Test </w:t>
+            </w:r>
+            <w:proofErr w:type="spellStart"/>
+            <w:r>
+              <w:rPr>
+                <w:rFonts w:ascii="Times New Roman" w:hAnsi="Times New Roman" w:cs="Times New Roman"/>
+                <w:sz w:val="20"/>
+                <w:szCs w:val="20"/>
+              </w:rPr>
+              <w:t>SetDay</w:t>
+            </w:r>
+            <w:proofErr w:type="spellEnd"/>
+            <w:r>
+              <w:rPr>
+                <w:rFonts w:ascii="Times New Roman" w:hAnsi="Times New Roman" w:cs="Times New Roman"/>
+                <w:sz w:val="20"/>
+                <w:szCs w:val="20"/>
+              </w:rPr>
+              <w:t xml:space="preserve"> </w:t>
+            </w:r>
+            <w:r>
+              <w:rPr>
+                <w:rFonts w:ascii="Times New Roman" w:hAnsi="Times New Roman" w:cs="Times New Roman"/>
+                <w:sz w:val="20"/>
+                <w:szCs w:val="20"/>
+              </w:rPr>
+              <w:t xml:space="preserve">and </w:t>
+            </w:r>
+            <w:r>
+              <w:rPr>
+                <w:rFonts w:ascii="Times New Roman" w:hAnsi="Times New Roman" w:cs="Times New Roman"/>
+                <w:sz w:val="20"/>
+                <w:szCs w:val="20"/>
+              </w:rPr>
+              <w:t>preconditions</w:t>
+            </w:r>
+          </w:p>
+        </w:tc>
+        <w:tc>
+          <w:tcPr>
+            <w:tcW w:w="4270" w:type="dxa"/>
+          </w:tcPr>
+          <w:p>
+            <w:pPr>
+              <w:pStyle w:val="NoSpacing"/>
+              <w:rPr>
+                <w:rFonts w:ascii="Times New Roman" w:hAnsi="Times New Roman" w:cs="Times New Roman"/>
+                <w:sz w:val="20"/>
+                <w:szCs w:val="20"/>
+              </w:rPr>
+            </w:pPr>
+            <w:proofErr w:type="spellStart"/>
+            <w:r>
+              <w:rPr>
+                <w:rFonts w:ascii="Times New Roman" w:hAnsi="Times New Roman" w:cs="Times New Roman"/>
+                <w:sz w:val="20"/>
+                <w:szCs w:val="20"/>
+              </w:rPr>
+              <w:t>testDate.SetDay</w:t>
+            </w:r>
+            <w:proofErr w:type="spellEnd"/>
+            <w:r>
+              <w:rPr>
+                <w:rFonts w:ascii="Times New Roman" w:hAnsi="Times New Roman" w:cs="Times New Roman"/>
+                <w:sz w:val="20"/>
+                <w:szCs w:val="20"/>
+              </w:rPr>
+              <w:t>(3);</w:t>
+            </w:r>
+          </w:p>
+          <w:p>
+            <w:pPr>
+              <w:pStyle w:val="NoSpacing"/>
+              <w:rPr>
+                <w:rFonts w:ascii="Times New Roman" w:hAnsi="Times New Roman" w:cs="Times New Roman"/>
+                <w:sz w:val="20"/>
+                <w:szCs w:val="20"/>
+              </w:rPr>
+            </w:pPr>
+            <w:r>
+              <w:rPr>
+                <w:rFonts w:ascii="Times New Roman" w:hAnsi="Times New Roman" w:cs="Times New Roman"/>
+                <w:sz w:val="20"/>
+                <w:szCs w:val="20"/>
+              </w:rPr>
+              <w:t>if(!</w:t>
+            </w:r>
+            <w:proofErr w:type="spellStart"/>
+            <w:r>
+              <w:rPr>
+                <w:rFonts w:ascii="Times New Roman" w:hAnsi="Times New Roman" w:cs="Times New Roman"/>
+                <w:sz w:val="20"/>
+                <w:szCs w:val="20"/>
+              </w:rPr>
+              <w:t>testDate.SetDay</w:t>
+            </w:r>
+            <w:proofErr w:type="spellEnd"/>
+            <w:r>
+              <w:rPr>
+                <w:rFonts w:ascii="Times New Roman" w:hAnsi="Times New Roman" w:cs="Times New Roman"/>
+                <w:sz w:val="20"/>
+                <w:szCs w:val="20"/>
+              </w:rPr>
+              <w:t>(0) &amp;&amp; !</w:t>
+            </w:r>
+            <w:proofErr w:type="spellStart"/>
+            <w:r>
+              <w:rPr>
+                <w:rFonts w:ascii="Times New Roman" w:hAnsi="Times New Roman" w:cs="Times New Roman"/>
+                <w:sz w:val="20"/>
+                <w:szCs w:val="20"/>
+              </w:rPr>
+              <w:t>testDate.SetDay</w:t>
+            </w:r>
+            <w:proofErr w:type="spellEnd"/>
+            <w:r>
+              <w:rPr>
+                <w:rFonts w:ascii="Times New Roman" w:hAnsi="Times New Roman" w:cs="Times New Roman"/>
+                <w:sz w:val="20"/>
+                <w:szCs w:val="20"/>
+              </w:rPr>
+              <w:t>(32))</w:t>
+            </w:r>
+          </w:p>
+          <w:p>
+            <w:pPr>
+              <w:pStyle w:val="NoSpacing"/>
+              <w:rPr>
+                <w:rFonts w:ascii="Times New Roman" w:hAnsi="Times New Roman" w:cs="Times New Roman"/>
+                <w:sz w:val="20"/>
+                <w:szCs w:val="20"/>
+              </w:rPr>
+            </w:pPr>
+            <w:r>
+              <w:rPr>
+                <w:rFonts w:ascii="Times New Roman" w:hAnsi="Times New Roman" w:cs="Times New Roman"/>
+                <w:sz w:val="20"/>
+                <w:szCs w:val="20"/>
+              </w:rPr>
+              <w:t xml:space="preserve">    </w:t>
+            </w:r>
+            <w:proofErr w:type="spellStart"/>
+            <w:proofErr w:type="gramStart"/>
+            <w:r>
+              <w:rPr>
+                <w:rFonts w:ascii="Times New Roman" w:hAnsi="Times New Roman" w:cs="Times New Roman"/>
+                <w:sz w:val="20"/>
+                <w:szCs w:val="20"/>
+              </w:rPr>
+              <w:t>cout</w:t>
+            </w:r>
+            <w:proofErr w:type="spellEnd"/>
+            <w:proofErr w:type="gramEnd"/>
+            <w:r>
+              <w:rPr>
+                <w:rFonts w:ascii="Times New Roman" w:hAnsi="Times New Roman" w:cs="Times New Roman"/>
+                <w:sz w:val="20"/>
+                <w:szCs w:val="20"/>
+              </w:rPr>
+              <w:t xml:space="preserve"> &lt;&lt; "Out of range!!!" &lt;&lt; </w:t>
+            </w:r>
+            <w:proofErr w:type="spellStart"/>
+            <w:r>
+              <w:rPr>
+                <w:rFonts w:ascii="Times New Roman" w:hAnsi="Times New Roman" w:cs="Times New Roman"/>
+                <w:sz w:val="20"/>
+                <w:szCs w:val="20"/>
+              </w:rPr>
+              <w:t>endl</w:t>
+            </w:r>
+            <w:proofErr w:type="spellEnd"/>
+            <w:r>
+              <w:rPr>
+                <w:rFonts w:ascii="Times New Roman" w:hAnsi="Times New Roman" w:cs="Times New Roman"/>
+                <w:sz w:val="20"/>
+                <w:szCs w:val="20"/>
+              </w:rPr>
+              <w:t>;</w:t>
+            </w:r>
+          </w:p>
+          <w:p>
+            <w:pPr>
+              <w:pStyle w:val="NoSpacing"/>
+              <w:rPr>
+                <w:rFonts w:ascii="Times New Roman" w:hAnsi="Times New Roman" w:cs="Times New Roman"/>
+                <w:sz w:val="20"/>
+                <w:szCs w:val="20"/>
+              </w:rPr>
+            </w:pPr>
+            <w:proofErr w:type="spellStart"/>
+            <w:r>
+              <w:rPr>
+                <w:rFonts w:ascii="Times New Roman" w:hAnsi="Times New Roman" w:cs="Times New Roman"/>
+                <w:sz w:val="20"/>
+                <w:szCs w:val="20"/>
+              </w:rPr>
+              <w:t>testDate.SetDay</w:t>
+            </w:r>
+            <w:proofErr w:type="spellEnd"/>
+            <w:r>
+              <w:rPr>
+                <w:rFonts w:ascii="Times New Roman" w:hAnsi="Times New Roman" w:cs="Times New Roman"/>
+                <w:sz w:val="20"/>
+                <w:szCs w:val="20"/>
+              </w:rPr>
+              <w:t>(1);</w:t>
+            </w:r>
+          </w:p>
+          <w:p>
+            <w:pPr>
+              <w:pStyle w:val="NoSpacing"/>
+              <w:rPr>
+                <w:rFonts w:ascii="Times New Roman" w:hAnsi="Times New Roman" w:cs="Times New Roman"/>
+                <w:sz w:val="20"/>
+                <w:szCs w:val="20"/>
+              </w:rPr>
+            </w:pPr>
+            <w:proofErr w:type="spellStart"/>
+            <w:r>
+              <w:rPr>
+                <w:rFonts w:ascii="Times New Roman" w:hAnsi="Times New Roman" w:cs="Times New Roman"/>
+                <w:sz w:val="20"/>
+                <w:szCs w:val="20"/>
+              </w:rPr>
+              <w:t>printDate</w:t>
+            </w:r>
+            <w:proofErr w:type="spellEnd"/>
+            <w:r>
+              <w:rPr>
+                <w:rFonts w:ascii="Times New Roman" w:hAnsi="Times New Roman" w:cs="Times New Roman"/>
+                <w:sz w:val="20"/>
+                <w:szCs w:val="20"/>
+              </w:rPr>
+              <w:t>(</w:t>
+            </w:r>
+            <w:proofErr w:type="spellStart"/>
+            <w:r>
+              <w:rPr>
+                <w:rFonts w:ascii="Times New Roman" w:hAnsi="Times New Roman" w:cs="Times New Roman"/>
+                <w:sz w:val="20"/>
+                <w:szCs w:val="20"/>
+              </w:rPr>
+              <w:t>testDate</w:t>
+            </w:r>
+            <w:proofErr w:type="spellEnd"/>
+            <w:r>
+              <w:rPr>
+                <w:rFonts w:ascii="Times New Roman" w:hAnsi="Times New Roman" w:cs="Times New Roman"/>
+                <w:sz w:val="20"/>
+                <w:szCs w:val="20"/>
+              </w:rPr>
+              <w:t>);</w:t>
+            </w:r>
+          </w:p>
+          <w:p>
+            <w:pPr>
+              <w:pStyle w:val="NoSpacing"/>
+              <w:rPr>
+                <w:rFonts w:ascii="Times New Roman" w:hAnsi="Times New Roman" w:cs="Times New Roman"/>
+                <w:sz w:val="20"/>
+                <w:szCs w:val="20"/>
+              </w:rPr>
+            </w:pPr>
+            <w:proofErr w:type="spellStart"/>
+            <w:r>
+              <w:rPr>
+                <w:rFonts w:ascii="Times New Roman" w:hAnsi="Times New Roman" w:cs="Times New Roman"/>
+                <w:sz w:val="20"/>
+                <w:szCs w:val="20"/>
+              </w:rPr>
+              <w:t>testDate.SetDay</w:t>
+            </w:r>
+            <w:proofErr w:type="spellEnd"/>
+            <w:r>
+              <w:rPr>
+                <w:rFonts w:ascii="Times New Roman" w:hAnsi="Times New Roman" w:cs="Times New Roman"/>
+                <w:sz w:val="20"/>
+                <w:szCs w:val="20"/>
+              </w:rPr>
+              <w:t>(31);</w:t>
+            </w:r>
+          </w:p>
+          <w:p>
+            <w:pPr>
+              <w:pStyle w:val="NoSpacing"/>
+              <w:rPr>
+                <w:rFonts w:ascii="Times New Roman" w:hAnsi="Times New Roman" w:cs="Times New Roman"/>
+                <w:sz w:val="20"/>
+                <w:szCs w:val="20"/>
+              </w:rPr>
+            </w:pPr>
+            <w:proofErr w:type="spellStart"/>
+            <w:r>
+              <w:rPr>
+                <w:rFonts w:ascii="Times New Roman" w:hAnsi="Times New Roman" w:cs="Times New Roman"/>
+                <w:sz w:val="20"/>
+                <w:szCs w:val="20"/>
+              </w:rPr>
+              <w:t>printDate</w:t>
+            </w:r>
+            <w:proofErr w:type="spellEnd"/>
+            <w:r>
+              <w:rPr>
+                <w:rFonts w:ascii="Times New Roman" w:hAnsi="Times New Roman" w:cs="Times New Roman"/>
+                <w:sz w:val="20"/>
+                <w:szCs w:val="20"/>
+              </w:rPr>
+              <w:t>(</w:t>
+            </w:r>
+            <w:proofErr w:type="spellStart"/>
+            <w:r>
+              <w:rPr>
+                <w:rFonts w:ascii="Times New Roman" w:hAnsi="Times New Roman" w:cs="Times New Roman"/>
+                <w:sz w:val="20"/>
+                <w:szCs w:val="20"/>
+              </w:rPr>
+              <w:t>testDate</w:t>
+            </w:r>
+            <w:proofErr w:type="spellEnd"/>
+            <w:r>
+              <w:rPr>
+                <w:rFonts w:ascii="Times New Roman" w:hAnsi="Times New Roman" w:cs="Times New Roman"/>
+                <w:sz w:val="20"/>
+                <w:szCs w:val="20"/>
+              </w:rPr>
+              <w:t>);</w:t>
+            </w:r>
+          </w:p>
+        </w:tc>
+        <w:tc>
+          <w:tcPr>
+            <w:tcW w:w="4560" w:type="dxa"/>
+          </w:tcPr>
+          <w:p>
+            <w:pPr>
+              <w:pStyle w:val="NoSpacing"/>
+              <w:rPr>
+                <w:rFonts w:ascii="Times New Roman" w:hAnsi="Times New Roman" w:cs="Times New Roman"/>
+                <w:sz w:val="20"/>
+                <w:szCs w:val="20"/>
+              </w:rPr>
+            </w:pPr>
+            <w:r>
+              <w:rPr>
+                <w:rFonts w:ascii="Times New Roman" w:hAnsi="Times New Roman" w:cs="Times New Roman"/>
+                <w:sz w:val="20"/>
+                <w:szCs w:val="20"/>
+              </w:rPr>
+              <w:t>Out of range!!!</w:t>
+            </w:r>
+          </w:p>
+          <w:p>
+            <w:pPr>
+              <w:pStyle w:val="NoSpacing"/>
+              <w:rPr>
+                <w:rFonts w:ascii="Times New Roman" w:hAnsi="Times New Roman" w:cs="Times New Roman"/>
+                <w:sz w:val="20"/>
+                <w:szCs w:val="20"/>
+              </w:rPr>
+            </w:pPr>
+            <w:r>
+              <w:rPr>
+                <w:rFonts w:ascii="Times New Roman" w:hAnsi="Times New Roman" w:cs="Times New Roman"/>
+                <w:sz w:val="20"/>
+                <w:szCs w:val="20"/>
+              </w:rPr>
+              <w:t>Day: 1</w:t>
+            </w:r>
+          </w:p>
+          <w:p>
+            <w:pPr>
+              <w:pStyle w:val="NoSpacing"/>
+              <w:rPr>
+                <w:rFonts w:ascii="Times New Roman" w:hAnsi="Times New Roman" w:cs="Times New Roman"/>
+                <w:sz w:val="20"/>
+                <w:szCs w:val="20"/>
+              </w:rPr>
+            </w:pPr>
+            <w:r>
+              <w:rPr>
+                <w:rFonts w:ascii="Times New Roman" w:hAnsi="Times New Roman" w:cs="Times New Roman"/>
+                <w:sz w:val="20"/>
+                <w:szCs w:val="20"/>
+              </w:rPr>
+              <w:t>Month: 1</w:t>
+            </w:r>
+          </w:p>
+          <w:p>
+            <w:pPr>
+              <w:pStyle w:val="NoSpacing"/>
+              <w:rPr>
+                <w:rFonts w:ascii="Times New Roman" w:hAnsi="Times New Roman" w:cs="Times New Roman"/>
+                <w:sz w:val="20"/>
+                <w:szCs w:val="20"/>
+              </w:rPr>
+            </w:pPr>
+            <w:r>
+              <w:rPr>
+                <w:rFonts w:ascii="Times New Roman" w:hAnsi="Times New Roman" w:cs="Times New Roman"/>
+                <w:sz w:val="20"/>
+                <w:szCs w:val="20"/>
+              </w:rPr>
+              <w:t>Year: 1900</w:t>
+            </w:r>
+          </w:p>
+          <w:p>
+            <w:pPr>
+              <w:pStyle w:val="NoSpacing"/>
+              <w:rPr>
+                <w:rFonts w:ascii="Times New Roman" w:hAnsi="Times New Roman" w:cs="Times New Roman"/>
+                <w:sz w:val="20"/>
+                <w:szCs w:val="20"/>
+              </w:rPr>
+            </w:pPr>
+            <w:r>
+              <w:rPr>
+                <w:rFonts w:ascii="Times New Roman" w:hAnsi="Times New Roman" w:cs="Times New Roman"/>
+                <w:sz w:val="20"/>
+                <w:szCs w:val="20"/>
+              </w:rPr>
+              <w:t>Day: 31</w:t>
+            </w:r>
+          </w:p>
+          <w:p>
+            <w:pPr>
+              <w:pStyle w:val="NoSpacing"/>
+              <w:rPr>
+                <w:rFonts w:ascii="Times New Roman" w:hAnsi="Times New Roman" w:cs="Times New Roman"/>
+                <w:sz w:val="20"/>
+                <w:szCs w:val="20"/>
+              </w:rPr>
+            </w:pPr>
+            <w:r>
+              <w:rPr>
+                <w:rFonts w:ascii="Times New Roman" w:hAnsi="Times New Roman" w:cs="Times New Roman"/>
+                <w:sz w:val="20"/>
+                <w:szCs w:val="20"/>
+              </w:rPr>
+              <w:t>Month: 1</w:t>
+            </w:r>
+          </w:p>
+          <w:p>
+            <w:pPr>
+              <w:pStyle w:val="NoSpacing"/>
+              <w:rPr>
+                <w:rFonts w:ascii="Times New Roman" w:hAnsi="Times New Roman" w:cs="Times New Roman"/>
+                <w:sz w:val="20"/>
+                <w:szCs w:val="20"/>
+              </w:rPr>
+            </w:pPr>
+            <w:r>
+              <w:rPr>
+                <w:rFonts w:ascii="Times New Roman" w:hAnsi="Times New Roman" w:cs="Times New Roman"/>
+                <w:sz w:val="20"/>
+                <w:szCs w:val="20"/>
+              </w:rPr>
+              <w:t>Year: 1900</w:t>
             </w:r>
           </w:p>
         </w:tc>
@@ -249,16 +852,19 @@
           <w:p>
             <w:pPr>
               <w:pStyle w:val="NoSpacing"/>
-              <w:jc w:val="center"/>
-              <w:rPr>
-                <w:rFonts w:ascii="Lucida Console" w:hAnsi="Lucida Console"/>
-              </w:rPr>
-            </w:pPr>
-            <w:r>
-              <w:rPr>
-                <w:rFonts w:ascii="Lucida Console" w:hAnsi="Lucida Console"/>
-              </w:rPr>
-              <w:t>X</w:t>
+              <w:rPr>
+                <w:rFonts w:ascii="Times New Roman" w:hAnsi="Times New Roman" w:cs="Times New Roman"/>
+                <w:sz w:val="20"/>
+                <w:szCs w:val="20"/>
+              </w:rPr>
+            </w:pPr>
+            <w:r>
+              <w:rPr>
+                <w:rFonts w:ascii="Times New Roman" w:hAnsi="Times New Roman" w:cs="Times New Roman"/>
+                <w:sz w:val="20"/>
+                <w:szCs w:val="20"/>
+              </w:rPr>
+              <w:t>Y</w:t>
             </w:r>
           </w:p>
         </w:tc>
@@ -266,19 +872,22 @@
       <w:tr>
         <w:tc>
           <w:tcPr>
-            <w:tcW w:w="735" w:type="dxa"/>
-          </w:tcPr>
-          <w:p>
-            <w:pPr>
-              <w:pStyle w:val="NoSpacing"/>
-              <w:jc w:val="center"/>
-              <w:rPr>
-                <w:rFonts w:ascii="Lucida Console" w:hAnsi="Lucida Console"/>
-              </w:rPr>
-            </w:pPr>
-            <w:r>
-              <w:rPr>
-                <w:rFonts w:ascii="Lucida Console" w:hAnsi="Lucida Console"/>
+            <w:tcW w:w="747" w:type="dxa"/>
+          </w:tcPr>
+          <w:p>
+            <w:pPr>
+              <w:pStyle w:val="NoSpacing"/>
+              <w:rPr>
+                <w:rFonts w:ascii="Times New Roman" w:hAnsi="Times New Roman" w:cs="Times New Roman"/>
+                <w:sz w:val="20"/>
+                <w:szCs w:val="20"/>
+              </w:rPr>
+            </w:pPr>
+            <w:r>
+              <w:rPr>
+                <w:rFonts w:ascii="Times New Roman" w:hAnsi="Times New Roman" w:cs="Times New Roman"/>
+                <w:sz w:val="20"/>
+                <w:szCs w:val="20"/>
               </w:rPr>
               <w:t>3</w:t>
             </w:r>
@@ -286,52 +895,85 @@
         </w:tc>
         <w:tc>
           <w:tcPr>
-            <w:tcW w:w="3739" w:type="dxa"/>
-          </w:tcPr>
-          <w:p>
-            <w:pPr>
-              <w:pStyle w:val="NoSpacing"/>
-              <w:rPr>
-                <w:rFonts w:ascii="Lucida Console" w:hAnsi="Lucida Console"/>
-              </w:rPr>
-            </w:pPr>
-            <w:r>
-              <w:rPr>
-                <w:rFonts w:ascii="Lucida Console" w:hAnsi="Lucida Console"/>
-              </w:rPr>
-              <w:t>Check SetMonth and Get</w:t>
-            </w:r>
-            <w:r>
-              <w:rPr>
-                <w:rFonts w:ascii="Lucida Console" w:hAnsi="Lucida Console"/>
-              </w:rPr>
-              <w:t>M</w:t>
-            </w:r>
-            <w:r>
-              <w:rPr>
-                <w:rFonts w:ascii="Lucida Console" w:hAnsi="Lucida Console"/>
-              </w:rPr>
-              <w:t>onth</w:t>
-            </w:r>
-          </w:p>
-        </w:tc>
-        <w:tc>
-          <w:tcPr>
-            <w:tcW w:w="3530" w:type="dxa"/>
-          </w:tcPr>
-          <w:p>
-            <w:pPr>
-              <w:pStyle w:val="NoSpacing"/>
-              <w:rPr>
-                <w:rFonts w:ascii="Lucida Console" w:hAnsi="Lucida Console"/>
-              </w:rPr>
-            </w:pPr>
-            <w:r>
-              <w:rPr>
-                <w:rFonts w:ascii="Lucida Console" w:hAnsi="Lucida Console"/>
-              </w:rPr>
-              <w:t>m_month set to 12 and 12 output to screen</w:t>
-            </w:r>
+            <w:tcW w:w="3359" w:type="dxa"/>
+          </w:tcPr>
+          <w:p>
+            <w:pPr>
+              <w:pStyle w:val="NoSpacing"/>
+              <w:rPr>
+                <w:rFonts w:ascii="Times New Roman" w:hAnsi="Times New Roman" w:cs="Times New Roman"/>
+                <w:sz w:val="20"/>
+                <w:szCs w:val="20"/>
+              </w:rPr>
+            </w:pPr>
+            <w:bookmarkStart w:id="0" w:name="_GoBack"/>
+            <w:r>
+              <w:rPr>
+                <w:rFonts w:ascii="Times New Roman" w:hAnsi="Times New Roman" w:cs="Times New Roman"/>
+                <w:sz w:val="20"/>
+                <w:szCs w:val="20"/>
+              </w:rPr>
+              <w:t xml:space="preserve">Test </w:t>
+            </w:r>
+            <w:proofErr w:type="spellStart"/>
+            <w:r>
+              <w:rPr>
+                <w:rFonts w:ascii="Times New Roman" w:hAnsi="Times New Roman" w:cs="Times New Roman"/>
+                <w:sz w:val="20"/>
+                <w:szCs w:val="20"/>
+              </w:rPr>
+              <w:t>SetMonth</w:t>
+            </w:r>
+            <w:proofErr w:type="spellEnd"/>
+            <w:r>
+              <w:rPr>
+                <w:rFonts w:ascii="Times New Roman" w:hAnsi="Times New Roman" w:cs="Times New Roman"/>
+                <w:sz w:val="20"/>
+                <w:szCs w:val="20"/>
+              </w:rPr>
+              <w:t xml:space="preserve"> and </w:t>
+            </w:r>
+            <w:proofErr w:type="spellStart"/>
+            <w:r>
+              <w:rPr>
+                <w:rFonts w:ascii="Times New Roman" w:hAnsi="Times New Roman" w:cs="Times New Roman"/>
+                <w:sz w:val="20"/>
+                <w:szCs w:val="20"/>
+              </w:rPr>
+              <w:t>precondtions</w:t>
+            </w:r>
+            <w:bookmarkEnd w:id="0"/>
+            <w:proofErr w:type="spellEnd"/>
+          </w:p>
+        </w:tc>
+        <w:tc>
+          <w:tcPr>
+            <w:tcW w:w="4270" w:type="dxa"/>
+          </w:tcPr>
+          <w:p>
+            <w:pPr>
+              <w:pStyle w:val="NoSpacing"/>
+              <w:rPr>
+                <w:rFonts w:ascii="Times New Roman" w:hAnsi="Times New Roman" w:cs="Times New Roman"/>
+                <w:sz w:val="20"/>
+                <w:szCs w:val="20"/>
+              </w:rPr>
+            </w:pPr>
+          </w:p>
+        </w:tc>
+        <w:tc>
+          <w:tcPr>
+            <w:tcW w:w="4560" w:type="dxa"/>
+          </w:tcPr>
+          <w:p>
+            <w:pPr>
+              <w:pStyle w:val="NoSpacing"/>
+              <w:rPr>
+                <w:rFonts w:ascii="Times New Roman" w:hAnsi="Times New Roman" w:cs="Times New Roman"/>
+                <w:sz w:val="20"/>
+                <w:szCs w:val="20"/>
+              </w:rPr>
+            </w:pPr>
           </w:p>
         </w:tc>
         <w:tc>
@@ -341,77 +983,74 @@
           <w:p>
             <w:pPr>
               <w:pStyle w:val="NoSpacing"/>
-              <w:jc w:val="center"/>
-              <w:rPr>
-                <w:rFonts w:ascii="Lucida Console" w:hAnsi="Lucida Console"/>
-              </w:rPr>
-            </w:pPr>
-            <w:r>
-              <w:rPr>
-                <w:rFonts w:ascii="Lucida Console" w:hAnsi="Lucida Console"/>
-              </w:rPr>
-              <w:t>X</w:t>
-            </w:r>
+              <w:rPr>
+                <w:rFonts w:ascii="Times New Roman" w:hAnsi="Times New Roman" w:cs="Times New Roman"/>
+                <w:sz w:val="20"/>
+                <w:szCs w:val="20"/>
+              </w:rPr>
+            </w:pPr>
           </w:p>
         </w:tc>
       </w:tr>
       <w:tr>
         <w:tc>
           <w:tcPr>
-            <w:tcW w:w="735" w:type="dxa"/>
-          </w:tcPr>
-          <w:p>
-            <w:pPr>
-              <w:pStyle w:val="NoSpacing"/>
-              <w:jc w:val="center"/>
-              <w:rPr>
-                <w:rFonts w:ascii="Lucida Console" w:hAnsi="Lucida Console"/>
-              </w:rPr>
-            </w:pPr>
-            <w:r>
-              <w:rPr>
-                <w:rFonts w:ascii="Lucida Console" w:hAnsi="Lucida Console"/>
-              </w:rPr>
-              <w:t>4</w:t>
-            </w:r>
-          </w:p>
-        </w:tc>
-        <w:tc>
-          <w:tcPr>
-            <w:tcW w:w="3739" w:type="dxa"/>
-          </w:tcPr>
-          <w:p>
-            <w:pPr>
-              <w:pStyle w:val="NoSpacing"/>
-              <w:rPr>
-                <w:rFonts w:ascii="Lucida Console" w:hAnsi="Lucida Console"/>
-              </w:rPr>
-            </w:pPr>
-            <w:r>
-              <w:rPr>
-                <w:rFonts w:ascii="Lucida Console" w:hAnsi="Lucida Console"/>
-              </w:rPr>
-              <w:t>Check SetYear and GetYear</w:t>
-            </w:r>
-          </w:p>
-        </w:tc>
-        <w:tc>
-          <w:tcPr>
-            <w:tcW w:w="3530" w:type="dxa"/>
-          </w:tcPr>
-          <w:p>
-            <w:pPr>
-              <w:pStyle w:val="NoSpacing"/>
-              <w:rPr>
-                <w:rFonts w:ascii="Lucida Console" w:hAnsi="Lucida Console"/>
-              </w:rPr>
-            </w:pPr>
-            <w:r>
-              <w:rPr>
-                <w:rFonts w:ascii="Lucida Console" w:hAnsi="Lucida Console"/>
-              </w:rPr>
-              <w:t>m_year set to 2012 and 2012 output to screen</w:t>
-            </w:r>
+            <w:tcW w:w="747" w:type="dxa"/>
+          </w:tcPr>
+          <w:p>
+            <w:pPr>
+              <w:pStyle w:val="NoSpacing"/>
+              <w:rPr>
+                <w:rFonts w:ascii="Times New Roman" w:hAnsi="Times New Roman" w:cs="Times New Roman"/>
+                <w:sz w:val="20"/>
+                <w:szCs w:val="20"/>
+              </w:rPr>
+            </w:pPr>
+          </w:p>
+        </w:tc>
+        <w:tc>
+          <w:tcPr>
+            <w:tcW w:w="3359" w:type="dxa"/>
+          </w:tcPr>
+          <w:p>
+            <w:pPr>
+              <w:pStyle w:val="NoSpacing"/>
+              <w:rPr>
+                <w:rFonts w:ascii="Times New Roman" w:hAnsi="Times New Roman" w:cs="Times New Roman"/>
+                <w:sz w:val="20"/>
+                <w:szCs w:val="20"/>
+              </w:rPr>
+            </w:pPr>
+          </w:p>
+        </w:tc>
+        <w:tc>
+          <w:tcPr>
+            <w:tcW w:w="4270" w:type="dxa"/>
+          </w:tcPr>
+          <w:p>
+            <w:pPr>
+              <w:pStyle w:val="NoSpacing"/>
+              <w:rPr>
+                <w:rFonts w:ascii="Times New Roman" w:hAnsi="Times New Roman" w:cs="Times New Roman"/>
+                <w:sz w:val="20"/>
+                <w:szCs w:val="20"/>
+              </w:rPr>
+            </w:pPr>
+          </w:p>
+        </w:tc>
+        <w:tc>
+          <w:tcPr>
+            <w:tcW w:w="4560" w:type="dxa"/>
+          </w:tcPr>
+          <w:p>
+            <w:pPr>
+              <w:pStyle w:val="NoSpacing"/>
+              <w:rPr>
+                <w:rFonts w:ascii="Times New Roman" w:hAnsi="Times New Roman" w:cs="Times New Roman"/>
+                <w:sz w:val="20"/>
+                <w:szCs w:val="20"/>
+              </w:rPr>
+            </w:pPr>
           </w:p>
         </w:tc>
         <w:tc>
@@ -421,77 +1060,74 @@
           <w:p>
             <w:pPr>
               <w:pStyle w:val="NoSpacing"/>
-              <w:jc w:val="center"/>
-              <w:rPr>
-                <w:rFonts w:ascii="Lucida Console" w:hAnsi="Lucida Console"/>
-              </w:rPr>
-            </w:pPr>
-            <w:r>
-              <w:rPr>
-                <w:rFonts w:ascii="Lucida Console" w:hAnsi="Lucida Console"/>
-              </w:rPr>
-              <w:t>X</w:t>
-            </w:r>
+              <w:rPr>
+                <w:rFonts w:ascii="Times New Roman" w:hAnsi="Times New Roman" w:cs="Times New Roman"/>
+                <w:sz w:val="20"/>
+                <w:szCs w:val="20"/>
+              </w:rPr>
+            </w:pPr>
           </w:p>
         </w:tc>
       </w:tr>
       <w:tr>
         <w:tc>
           <w:tcPr>
-            <w:tcW w:w="735" w:type="dxa"/>
-          </w:tcPr>
-          <w:p>
-            <w:pPr>
-              <w:pStyle w:val="NoSpacing"/>
-              <w:jc w:val="center"/>
-              <w:rPr>
-                <w:rFonts w:ascii="Lucida Console" w:hAnsi="Lucida Console"/>
-              </w:rPr>
-            </w:pPr>
-            <w:r>
-              <w:rPr>
-                <w:rFonts w:ascii="Lucida Console" w:hAnsi="Lucida Console"/>
-              </w:rPr>
-              <w:t>5</w:t>
-            </w:r>
-          </w:p>
-        </w:tc>
-        <w:tc>
-          <w:tcPr>
-            <w:tcW w:w="3739" w:type="dxa"/>
-          </w:tcPr>
-          <w:p>
-            <w:pPr>
-              <w:pStyle w:val="NoSpacing"/>
-              <w:rPr>
-                <w:rFonts w:ascii="Lucida Console" w:hAnsi="Lucida Console"/>
-              </w:rPr>
-            </w:pPr>
-            <w:r>
-              <w:rPr>
-                <w:rFonts w:ascii="Lucida Console" w:hAnsi="Lucida Console"/>
-              </w:rPr>
-              <w:t>Check GetMonthName returns correct string corresponding to month number.</w:t>
-            </w:r>
-          </w:p>
-        </w:tc>
-        <w:tc>
-          <w:tcPr>
-            <w:tcW w:w="3530" w:type="dxa"/>
-          </w:tcPr>
-          <w:p>
-            <w:pPr>
-              <w:pStyle w:val="NoSpacing"/>
-              <w:rPr>
-                <w:rFonts w:ascii="Lucida Console" w:hAnsi="Lucida Console"/>
-              </w:rPr>
-            </w:pPr>
-            <w:r>
-              <w:rPr>
-                <w:rFonts w:ascii="Lucida Console" w:hAnsi="Lucida Console"/>
-              </w:rPr>
-              <w:t>Output correct month name</w:t>
-            </w:r>
+            <w:tcW w:w="747" w:type="dxa"/>
+          </w:tcPr>
+          <w:p>
+            <w:pPr>
+              <w:pStyle w:val="NoSpacing"/>
+              <w:rPr>
+                <w:rFonts w:ascii="Times New Roman" w:hAnsi="Times New Roman" w:cs="Times New Roman"/>
+                <w:sz w:val="20"/>
+                <w:szCs w:val="20"/>
+              </w:rPr>
+            </w:pPr>
+          </w:p>
+        </w:tc>
+        <w:tc>
+          <w:tcPr>
+            <w:tcW w:w="3359" w:type="dxa"/>
+          </w:tcPr>
+          <w:p>
+            <w:pPr>
+              <w:pStyle w:val="NoSpacing"/>
+              <w:rPr>
+                <w:rFonts w:ascii="Times New Roman" w:hAnsi="Times New Roman" w:cs="Times New Roman"/>
+                <w:sz w:val="20"/>
+                <w:szCs w:val="20"/>
+              </w:rPr>
+            </w:pPr>
+          </w:p>
+        </w:tc>
+        <w:tc>
+          <w:tcPr>
+            <w:tcW w:w="4270" w:type="dxa"/>
+          </w:tcPr>
+          <w:p>
+            <w:pPr>
+              <w:pStyle w:val="NoSpacing"/>
+              <w:rPr>
+                <w:rFonts w:ascii="Times New Roman" w:hAnsi="Times New Roman" w:cs="Times New Roman"/>
+                <w:sz w:val="20"/>
+                <w:szCs w:val="20"/>
+              </w:rPr>
+            </w:pPr>
+          </w:p>
+        </w:tc>
+        <w:tc>
+          <w:tcPr>
+            <w:tcW w:w="4560" w:type="dxa"/>
+          </w:tcPr>
+          <w:p>
+            <w:pPr>
+              <w:pStyle w:val="NoSpacing"/>
+              <w:rPr>
+                <w:rFonts w:ascii="Times New Roman" w:hAnsi="Times New Roman" w:cs="Times New Roman"/>
+                <w:sz w:val="20"/>
+                <w:szCs w:val="20"/>
+              </w:rPr>
+            </w:pPr>
           </w:p>
         </w:tc>
         <w:tc>
@@ -501,77 +1137,74 @@
           <w:p>
             <w:pPr>
               <w:pStyle w:val="NoSpacing"/>
-              <w:jc w:val="center"/>
-              <w:rPr>
-                <w:rFonts w:ascii="Lucida Console" w:hAnsi="Lucida Console"/>
-              </w:rPr>
-            </w:pPr>
-            <w:r>
-              <w:rPr>
-                <w:rFonts w:ascii="Lucida Console" w:hAnsi="Lucida Console"/>
-              </w:rPr>
-              <w:t>X</w:t>
-            </w:r>
+              <w:rPr>
+                <w:rFonts w:ascii="Times New Roman" w:hAnsi="Times New Roman" w:cs="Times New Roman"/>
+                <w:sz w:val="20"/>
+                <w:szCs w:val="20"/>
+              </w:rPr>
+            </w:pPr>
           </w:p>
         </w:tc>
       </w:tr>
       <w:tr>
         <w:tc>
           <w:tcPr>
-            <w:tcW w:w="735" w:type="dxa"/>
-          </w:tcPr>
-          <w:p>
-            <w:pPr>
-              <w:pStyle w:val="NoSpacing"/>
-              <w:jc w:val="center"/>
-              <w:rPr>
-                <w:rFonts w:ascii="Lucida Console" w:hAnsi="Lucida Console"/>
-              </w:rPr>
-            </w:pPr>
-            <w:r>
-              <w:rPr>
-                <w:rFonts w:ascii="Lucida Console" w:hAnsi="Lucida Console"/>
-              </w:rPr>
-              <w:t>6</w:t>
-            </w:r>
-          </w:p>
-        </w:tc>
-        <w:tc>
-          <w:tcPr>
-            <w:tcW w:w="3739" w:type="dxa"/>
-          </w:tcPr>
-          <w:p>
-            <w:pPr>
-              <w:pStyle w:val="NoSpacing"/>
-              <w:rPr>
-                <w:rFonts w:ascii="Lucida Console" w:hAnsi="Lucida Console"/>
-              </w:rPr>
-            </w:pPr>
-            <w:r>
-              <w:rPr>
-                <w:rFonts w:ascii="Lucida Console" w:hAnsi="Lucida Console"/>
-              </w:rPr>
-              <w:t>Check GetWholeDate</w:t>
-            </w:r>
-          </w:p>
-        </w:tc>
-        <w:tc>
-          <w:tcPr>
-            <w:tcW w:w="3530" w:type="dxa"/>
-          </w:tcPr>
-          <w:p>
-            <w:pPr>
-              <w:pStyle w:val="NoSpacing"/>
-              <w:rPr>
-                <w:rFonts w:ascii="Lucida Console" w:hAnsi="Lucida Console"/>
-              </w:rPr>
-            </w:pPr>
-            <w:r>
-              <w:rPr>
-                <w:rFonts w:ascii="Lucida Console" w:hAnsi="Lucida Console"/>
-              </w:rPr>
-              <w:t>Output to screen the wthole date with the month name instead of number.</w:t>
-            </w:r>
+            <w:tcW w:w="747" w:type="dxa"/>
+          </w:tcPr>
+          <w:p>
+            <w:pPr>
+              <w:pStyle w:val="NoSpacing"/>
+              <w:rPr>
+                <w:rFonts w:ascii="Times New Roman" w:hAnsi="Times New Roman" w:cs="Times New Roman"/>
+                <w:sz w:val="20"/>
+                <w:szCs w:val="20"/>
+              </w:rPr>
+            </w:pPr>
+          </w:p>
+        </w:tc>
+        <w:tc>
+          <w:tcPr>
+            <w:tcW w:w="3359" w:type="dxa"/>
+          </w:tcPr>
+          <w:p>
+            <w:pPr>
+              <w:pStyle w:val="NoSpacing"/>
+              <w:rPr>
+                <w:rFonts w:ascii="Times New Roman" w:hAnsi="Times New Roman" w:cs="Times New Roman"/>
+                <w:sz w:val="20"/>
+                <w:szCs w:val="20"/>
+              </w:rPr>
+            </w:pPr>
+          </w:p>
+        </w:tc>
+        <w:tc>
+          <w:tcPr>
+            <w:tcW w:w="4270" w:type="dxa"/>
+          </w:tcPr>
+          <w:p>
+            <w:pPr>
+              <w:pStyle w:val="NoSpacing"/>
+              <w:rPr>
+                <w:rFonts w:ascii="Times New Roman" w:hAnsi="Times New Roman" w:cs="Times New Roman"/>
+                <w:sz w:val="20"/>
+                <w:szCs w:val="20"/>
+              </w:rPr>
+            </w:pPr>
+          </w:p>
+        </w:tc>
+        <w:tc>
+          <w:tcPr>
+            <w:tcW w:w="4560" w:type="dxa"/>
+          </w:tcPr>
+          <w:p>
+            <w:pPr>
+              <w:pStyle w:val="NoSpacing"/>
+              <w:rPr>
+                <w:rFonts w:ascii="Times New Roman" w:hAnsi="Times New Roman" w:cs="Times New Roman"/>
+                <w:sz w:val="20"/>
+                <w:szCs w:val="20"/>
+              </w:rPr>
+            </w:pPr>
           </w:p>
         </w:tc>
         <w:tc>
@@ -581,57 +1214,72 @@
           <w:p>
             <w:pPr>
               <w:pStyle w:val="NoSpacing"/>
-              <w:jc w:val="center"/>
-              <w:rPr>
-                <w:rFonts w:ascii="Lucida Console" w:hAnsi="Lucida Console"/>
-              </w:rPr>
-            </w:pPr>
-            <w:r>
-              <w:rPr>
-                <w:rFonts w:ascii="Lucida Console" w:hAnsi="Lucida Console"/>
-              </w:rPr>
-              <w:t>X</w:t>
-            </w:r>
+              <w:rPr>
+                <w:rFonts w:ascii="Times New Roman" w:hAnsi="Times New Roman" w:cs="Times New Roman"/>
+                <w:sz w:val="20"/>
+                <w:szCs w:val="20"/>
+              </w:rPr>
+            </w:pPr>
           </w:p>
         </w:tc>
       </w:tr>
       <w:tr>
         <w:tc>
           <w:tcPr>
-            <w:tcW w:w="735" w:type="dxa"/>
-          </w:tcPr>
-          <w:p>
-            <w:pPr>
-              <w:pStyle w:val="NoSpacing"/>
-              <w:jc w:val="center"/>
-              <w:rPr>
-                <w:rFonts w:ascii="Lucida Console" w:hAnsi="Lucida Console"/>
-              </w:rPr>
-            </w:pPr>
-          </w:p>
-        </w:tc>
-        <w:tc>
-          <w:tcPr>
-            <w:tcW w:w="3739" w:type="dxa"/>
-          </w:tcPr>
-          <w:p>
-            <w:pPr>
-              <w:pStyle w:val="NoSpacing"/>
-              <w:rPr>
-                <w:rFonts w:ascii="Lucida Console" w:hAnsi="Lucida Console"/>
-              </w:rPr>
-            </w:pPr>
-          </w:p>
-        </w:tc>
-        <w:tc>
-          <w:tcPr>
-            <w:tcW w:w="3530" w:type="dxa"/>
-          </w:tcPr>
-          <w:p>
-            <w:pPr>
-              <w:pStyle w:val="NoSpacing"/>
-              <w:rPr>
-                <w:rFonts w:ascii="Lucida Console" w:hAnsi="Lucida Console"/>
+            <w:tcW w:w="747" w:type="dxa"/>
+          </w:tcPr>
+          <w:p>
+            <w:pPr>
+              <w:pStyle w:val="NoSpacing"/>
+              <w:rPr>
+                <w:rFonts w:ascii="Times New Roman" w:hAnsi="Times New Roman" w:cs="Times New Roman"/>
+                <w:sz w:val="20"/>
+                <w:szCs w:val="20"/>
+              </w:rPr>
+            </w:pPr>
+          </w:p>
+        </w:tc>
+        <w:tc>
+          <w:tcPr>
+            <w:tcW w:w="3359" w:type="dxa"/>
+          </w:tcPr>
+          <w:p>
+            <w:pPr>
+              <w:pStyle w:val="NoSpacing"/>
+              <w:rPr>
+                <w:rFonts w:ascii="Times New Roman" w:hAnsi="Times New Roman" w:cs="Times New Roman"/>
+                <w:sz w:val="20"/>
+                <w:szCs w:val="20"/>
+              </w:rPr>
+            </w:pPr>
+          </w:p>
+        </w:tc>
+        <w:tc>
+          <w:tcPr>
+            <w:tcW w:w="4270" w:type="dxa"/>
+          </w:tcPr>
+          <w:p>
+            <w:pPr>
+              <w:pStyle w:val="NoSpacing"/>
+              <w:rPr>
+                <w:rFonts w:ascii="Times New Roman" w:hAnsi="Times New Roman" w:cs="Times New Roman"/>
+                <w:sz w:val="20"/>
+                <w:szCs w:val="20"/>
+              </w:rPr>
+            </w:pPr>
+          </w:p>
+        </w:tc>
+        <w:tc>
+          <w:tcPr>
+            <w:tcW w:w="4560" w:type="dxa"/>
+          </w:tcPr>
+          <w:p>
+            <w:pPr>
+              <w:pStyle w:val="NoSpacing"/>
+              <w:rPr>
+                <w:rFonts w:ascii="Times New Roman" w:hAnsi="Times New Roman" w:cs="Times New Roman"/>
+                <w:sz w:val="20"/>
+                <w:szCs w:val="20"/>
               </w:rPr>
             </w:pPr>
           </w:p>
@@ -643,9 +1291,318 @@
           <w:p>
             <w:pPr>
               <w:pStyle w:val="NoSpacing"/>
-              <w:jc w:val="center"/>
-              <w:rPr>
-                <w:rFonts w:ascii="Lucida Console" w:hAnsi="Lucida Console"/>
+              <w:rPr>
+                <w:rFonts w:ascii="Times New Roman" w:hAnsi="Times New Roman" w:cs="Times New Roman"/>
+                <w:sz w:val="20"/>
+                <w:szCs w:val="20"/>
+              </w:rPr>
+            </w:pPr>
+          </w:p>
+        </w:tc>
+      </w:tr>
+      <w:tr>
+        <w:tc>
+          <w:tcPr>
+            <w:tcW w:w="747" w:type="dxa"/>
+          </w:tcPr>
+          <w:p>
+            <w:pPr>
+              <w:pStyle w:val="NoSpacing"/>
+              <w:rPr>
+                <w:rFonts w:ascii="Times New Roman" w:hAnsi="Times New Roman" w:cs="Times New Roman"/>
+                <w:sz w:val="20"/>
+                <w:szCs w:val="20"/>
+              </w:rPr>
+            </w:pPr>
+          </w:p>
+        </w:tc>
+        <w:tc>
+          <w:tcPr>
+            <w:tcW w:w="3359" w:type="dxa"/>
+          </w:tcPr>
+          <w:p>
+            <w:pPr>
+              <w:pStyle w:val="NoSpacing"/>
+              <w:rPr>
+                <w:rFonts w:ascii="Times New Roman" w:hAnsi="Times New Roman" w:cs="Times New Roman"/>
+                <w:sz w:val="20"/>
+                <w:szCs w:val="20"/>
+              </w:rPr>
+            </w:pPr>
+          </w:p>
+        </w:tc>
+        <w:tc>
+          <w:tcPr>
+            <w:tcW w:w="4270" w:type="dxa"/>
+          </w:tcPr>
+          <w:p>
+            <w:pPr>
+              <w:pStyle w:val="NoSpacing"/>
+              <w:rPr>
+                <w:rFonts w:ascii="Times New Roman" w:hAnsi="Times New Roman" w:cs="Times New Roman"/>
+                <w:sz w:val="20"/>
+                <w:szCs w:val="20"/>
+              </w:rPr>
+            </w:pPr>
+          </w:p>
+        </w:tc>
+        <w:tc>
+          <w:tcPr>
+            <w:tcW w:w="4560" w:type="dxa"/>
+          </w:tcPr>
+          <w:p>
+            <w:pPr>
+              <w:pStyle w:val="NoSpacing"/>
+              <w:rPr>
+                <w:rFonts w:ascii="Times New Roman" w:hAnsi="Times New Roman" w:cs="Times New Roman"/>
+                <w:sz w:val="20"/>
+                <w:szCs w:val="20"/>
+              </w:rPr>
+            </w:pPr>
+          </w:p>
+        </w:tc>
+        <w:tc>
+          <w:tcPr>
+            <w:tcW w:w="1012" w:type="dxa"/>
+          </w:tcPr>
+          <w:p>
+            <w:pPr>
+              <w:pStyle w:val="NoSpacing"/>
+              <w:rPr>
+                <w:rFonts w:ascii="Times New Roman" w:hAnsi="Times New Roman" w:cs="Times New Roman"/>
+                <w:sz w:val="20"/>
+                <w:szCs w:val="20"/>
+              </w:rPr>
+            </w:pPr>
+          </w:p>
+        </w:tc>
+      </w:tr>
+      <w:tr>
+        <w:tc>
+          <w:tcPr>
+            <w:tcW w:w="747" w:type="dxa"/>
+          </w:tcPr>
+          <w:p>
+            <w:pPr>
+              <w:pStyle w:val="NoSpacing"/>
+              <w:rPr>
+                <w:rFonts w:ascii="Times New Roman" w:hAnsi="Times New Roman" w:cs="Times New Roman"/>
+                <w:sz w:val="20"/>
+                <w:szCs w:val="20"/>
+              </w:rPr>
+            </w:pPr>
+          </w:p>
+        </w:tc>
+        <w:tc>
+          <w:tcPr>
+            <w:tcW w:w="3359" w:type="dxa"/>
+          </w:tcPr>
+          <w:p>
+            <w:pPr>
+              <w:pStyle w:val="NoSpacing"/>
+              <w:rPr>
+                <w:rFonts w:ascii="Times New Roman" w:hAnsi="Times New Roman" w:cs="Times New Roman"/>
+                <w:sz w:val="20"/>
+                <w:szCs w:val="20"/>
+              </w:rPr>
+            </w:pPr>
+          </w:p>
+        </w:tc>
+        <w:tc>
+          <w:tcPr>
+            <w:tcW w:w="4270" w:type="dxa"/>
+          </w:tcPr>
+          <w:p>
+            <w:pPr>
+              <w:pStyle w:val="NoSpacing"/>
+              <w:rPr>
+                <w:rFonts w:ascii="Times New Roman" w:hAnsi="Times New Roman" w:cs="Times New Roman"/>
+                <w:sz w:val="20"/>
+                <w:szCs w:val="20"/>
+              </w:rPr>
+            </w:pPr>
+          </w:p>
+        </w:tc>
+        <w:tc>
+          <w:tcPr>
+            <w:tcW w:w="4560" w:type="dxa"/>
+          </w:tcPr>
+          <w:p>
+            <w:pPr>
+              <w:pStyle w:val="NoSpacing"/>
+              <w:rPr>
+                <w:rFonts w:ascii="Times New Roman" w:hAnsi="Times New Roman" w:cs="Times New Roman"/>
+                <w:sz w:val="20"/>
+                <w:szCs w:val="20"/>
+              </w:rPr>
+            </w:pPr>
+          </w:p>
+        </w:tc>
+        <w:tc>
+          <w:tcPr>
+            <w:tcW w:w="1012" w:type="dxa"/>
+          </w:tcPr>
+          <w:p>
+            <w:pPr>
+              <w:pStyle w:val="NoSpacing"/>
+              <w:rPr>
+                <w:rFonts w:ascii="Times New Roman" w:hAnsi="Times New Roman" w:cs="Times New Roman"/>
+                <w:sz w:val="20"/>
+                <w:szCs w:val="20"/>
+              </w:rPr>
+            </w:pPr>
+          </w:p>
+        </w:tc>
+      </w:tr>
+      <w:tr>
+        <w:tc>
+          <w:tcPr>
+            <w:tcW w:w="747" w:type="dxa"/>
+          </w:tcPr>
+          <w:p>
+            <w:pPr>
+              <w:pStyle w:val="NoSpacing"/>
+              <w:rPr>
+                <w:rFonts w:ascii="Times New Roman" w:hAnsi="Times New Roman" w:cs="Times New Roman"/>
+                <w:sz w:val="20"/>
+                <w:szCs w:val="20"/>
+              </w:rPr>
+            </w:pPr>
+          </w:p>
+        </w:tc>
+        <w:tc>
+          <w:tcPr>
+            <w:tcW w:w="3359" w:type="dxa"/>
+          </w:tcPr>
+          <w:p>
+            <w:pPr>
+              <w:pStyle w:val="NoSpacing"/>
+              <w:rPr>
+                <w:rFonts w:ascii="Times New Roman" w:hAnsi="Times New Roman" w:cs="Times New Roman"/>
+                <w:sz w:val="20"/>
+                <w:szCs w:val="20"/>
+              </w:rPr>
+            </w:pPr>
+          </w:p>
+        </w:tc>
+        <w:tc>
+          <w:tcPr>
+            <w:tcW w:w="4270" w:type="dxa"/>
+          </w:tcPr>
+          <w:p>
+            <w:pPr>
+              <w:pStyle w:val="NoSpacing"/>
+              <w:rPr>
+                <w:rFonts w:ascii="Times New Roman" w:hAnsi="Times New Roman" w:cs="Times New Roman"/>
+                <w:sz w:val="20"/>
+                <w:szCs w:val="20"/>
+              </w:rPr>
+            </w:pPr>
+          </w:p>
+        </w:tc>
+        <w:tc>
+          <w:tcPr>
+            <w:tcW w:w="4560" w:type="dxa"/>
+          </w:tcPr>
+          <w:p>
+            <w:pPr>
+              <w:pStyle w:val="NoSpacing"/>
+              <w:rPr>
+                <w:rFonts w:ascii="Times New Roman" w:hAnsi="Times New Roman" w:cs="Times New Roman"/>
+                <w:sz w:val="20"/>
+                <w:szCs w:val="20"/>
+              </w:rPr>
+            </w:pPr>
+          </w:p>
+        </w:tc>
+        <w:tc>
+          <w:tcPr>
+            <w:tcW w:w="1012" w:type="dxa"/>
+          </w:tcPr>
+          <w:p>
+            <w:pPr>
+              <w:pStyle w:val="NoSpacing"/>
+              <w:rPr>
+                <w:rFonts w:ascii="Times New Roman" w:hAnsi="Times New Roman" w:cs="Times New Roman"/>
+                <w:sz w:val="20"/>
+                <w:szCs w:val="20"/>
+              </w:rPr>
+            </w:pPr>
+          </w:p>
+        </w:tc>
+      </w:tr>
+      <w:tr>
+        <w:tc>
+          <w:tcPr>
+            <w:tcW w:w="747" w:type="dxa"/>
+          </w:tcPr>
+          <w:p>
+            <w:pPr>
+              <w:pStyle w:val="NoSpacing"/>
+              <w:rPr>
+                <w:rFonts w:ascii="Times New Roman" w:hAnsi="Times New Roman" w:cs="Times New Roman"/>
+                <w:sz w:val="20"/>
+                <w:szCs w:val="20"/>
+              </w:rPr>
+            </w:pPr>
+          </w:p>
+        </w:tc>
+        <w:tc>
+          <w:tcPr>
+            <w:tcW w:w="3359" w:type="dxa"/>
+          </w:tcPr>
+          <w:p>
+            <w:pPr>
+              <w:pStyle w:val="NoSpacing"/>
+              <w:rPr>
+                <w:rFonts w:ascii="Times New Roman" w:hAnsi="Times New Roman" w:cs="Times New Roman"/>
+                <w:sz w:val="20"/>
+                <w:szCs w:val="20"/>
+              </w:rPr>
+            </w:pPr>
+          </w:p>
+        </w:tc>
+        <w:tc>
+          <w:tcPr>
+            <w:tcW w:w="4270" w:type="dxa"/>
+          </w:tcPr>
+          <w:p>
+            <w:pPr>
+              <w:pStyle w:val="NoSpacing"/>
+              <w:rPr>
+                <w:rFonts w:ascii="Times New Roman" w:hAnsi="Times New Roman" w:cs="Times New Roman"/>
+                <w:sz w:val="20"/>
+                <w:szCs w:val="20"/>
+              </w:rPr>
+            </w:pPr>
+          </w:p>
+        </w:tc>
+        <w:tc>
+          <w:tcPr>
+            <w:tcW w:w="4560" w:type="dxa"/>
+          </w:tcPr>
+          <w:p>
+            <w:pPr>
+              <w:pStyle w:val="NoSpacing"/>
+              <w:rPr>
+                <w:rFonts w:ascii="Times New Roman" w:hAnsi="Times New Roman" w:cs="Times New Roman"/>
+                <w:sz w:val="20"/>
+                <w:szCs w:val="20"/>
+              </w:rPr>
+            </w:pPr>
+          </w:p>
+        </w:tc>
+        <w:tc>
+          <w:tcPr>
+            <w:tcW w:w="1012" w:type="dxa"/>
+          </w:tcPr>
+          <w:p>
+            <w:pPr>
+              <w:pStyle w:val="NoSpacing"/>
+              <w:rPr>
+                <w:rFonts w:ascii="Times New Roman" w:hAnsi="Times New Roman" w:cs="Times New Roman"/>
+                <w:sz w:val="20"/>
+                <w:szCs w:val="20"/>
               </w:rPr>
             </w:pPr>
           </w:p>
@@ -654,20 +1611,18 @@
     </w:tbl>
     <w:p>
       <w:pPr>
-        <w:pStyle w:val="NoSpacing"/>
-        <w:rPr>
-          <w:rFonts w:ascii="Lucida Console" w:hAnsi="Lucida Console"/>
-        </w:rPr>
+        <w:tabs>
+          <w:tab w:val="left" w:pos="1635"/>
+          <w:tab w:val="left" w:pos="2595"/>
+        </w:tabs>
       </w:pPr>
+      <w:r>
+        <w:tab/>
+      </w:r>
     </w:p>
     <w:sectPr>
-      <w:headerReference w:type="even" r:id="rId6"/>
-      <w:headerReference w:type="default" r:id="rId7"/>
-      <w:footerReference w:type="even" r:id="rId8"/>
-      <w:footerReference w:type="default" r:id="rId9"/>
-      <w:headerReference w:type="first" r:id="rId10"/>
-      <w:footerReference w:type="first" r:id="rId11"/>
-      <w:pgSz w:w="11906" w:h="16838"/>
+      <w:headerReference w:type="default" r:id="rId6"/>
+      <w:pgSz w:w="16838" w:h="11906" w:orient="landscape"/>
       <w:pgMar w:top="1440" w:right="1440" w:bottom="1440" w:left="1440" w:header="708" w:footer="708" w:gutter="0"/>
       <w:cols w:space="708"/>
       <w:docGrid w:linePitch="360"/>
@@ -701,36 +1656,6 @@
 </w:endnotes>
 </file>
 
-<file path=word/footer1.xml><?xml version="1.0" encoding="utf-8"?>
-<w:ftr xmlns:wpc="http://schemas.microsoft.com/office/word/2010/wordprocessingCanvas" xmlns:cx="http://schemas.microsoft.com/office/drawing/2014/chartex" xmlns:cx1="http://schemas.microsoft.com/office/drawing/2015/9/8/chartex" xmlns:mc="http://schemas.openxmlformats.org/markup-compatibility/2006" xmlns:o="urn:schemas-microsoft-com:office:office" xmlns:r="http://schemas.openxmlformats.org/officeDocument/2006/relationships" xmlns:m="http://schemas.openxmlformats.org/officeDocument/2006/math" xmlns:v="urn:schemas-microsoft-com:vml" xmlns:wp14="http://schemas.microsoft.com/office/word/2010/wordprocessingDrawing" xmlns:wp="http://schemas.openxmlformats.org/drawingml/2006/wordprocessingDrawing" xmlns:w10="urn:schemas-microsoft-com:office:word" xmlns:w="http://schemas.openxmlformats.org/wordprocessingml/2006/main" xmlns:w14="http://schemas.microsoft.com/office/word/2010/wordml" xmlns:w15="http://schemas.microsoft.com/office/word/2012/wordml" xmlns:w16se="http://schemas.microsoft.com/office/word/2015/wordml/symex" xmlns:wpg="http://schemas.microsoft.com/office/word/2010/wordprocessingGroup" xmlns:wpi="http://schemas.microsoft.com/office/word/2010/wordprocessingInk" xmlns:wne="http://schemas.microsoft.com/office/word/2006/wordml" xmlns:wps="http://schemas.microsoft.com/office/word/2010/wordprocessingShape" mc:Ignorable="w14 w15 w16se wp14">
-  <w:p>
-    <w:pPr>
-      <w:pStyle w:val="Footer"/>
-    </w:pPr>
-  </w:p>
-</w:ftr>
-</file>
-
-<file path=word/footer2.xml><?xml version="1.0" encoding="utf-8"?>
-<w:ftr xmlns:wpc="http://schemas.microsoft.com/office/word/2010/wordprocessingCanvas" xmlns:cx="http://schemas.microsoft.com/office/drawing/2014/chartex" xmlns:cx1="http://schemas.microsoft.com/office/drawing/2015/9/8/chartex" xmlns:mc="http://schemas.openxmlformats.org/markup-compatibility/2006" xmlns:o="urn:schemas-microsoft-com:office:office" xmlns:r="http://schemas.openxmlformats.org/officeDocument/2006/relationships" xmlns:m="http://schemas.openxmlformats.org/officeDocument/2006/math" xmlns:v="urn:schemas-microsoft-com:vml" xmlns:wp14="http://schemas.microsoft.com/office/word/2010/wordprocessingDrawing" xmlns:wp="http://schemas.openxmlformats.org/drawingml/2006/wordprocessingDrawing" xmlns:w10="urn:schemas-microsoft-com:office:word" xmlns:w="http://schemas.openxmlformats.org/wordprocessingml/2006/main" xmlns:w14="http://schemas.microsoft.com/office/word/2010/wordml" xmlns:w15="http://schemas.microsoft.com/office/word/2012/wordml" xmlns:w16se="http://schemas.microsoft.com/office/word/2015/wordml/symex" xmlns:wpg="http://schemas.microsoft.com/office/word/2010/wordprocessingGroup" xmlns:wpi="http://schemas.microsoft.com/office/word/2010/wordprocessingInk" xmlns:wne="http://schemas.microsoft.com/office/word/2006/wordml" xmlns:wps="http://schemas.microsoft.com/office/word/2010/wordprocessingShape" mc:Ignorable="w14 w15 w16se wp14">
-  <w:p>
-    <w:pPr>
-      <w:pStyle w:val="Footer"/>
-    </w:pPr>
-  </w:p>
-</w:ftr>
-</file>
-
-<file path=word/footer3.xml><?xml version="1.0" encoding="utf-8"?>
-<w:ftr xmlns:wpc="http://schemas.microsoft.com/office/word/2010/wordprocessingCanvas" xmlns:cx="http://schemas.microsoft.com/office/drawing/2014/chartex" xmlns:cx1="http://schemas.microsoft.com/office/drawing/2015/9/8/chartex" xmlns:mc="http://schemas.openxmlformats.org/markup-compatibility/2006" xmlns:o="urn:schemas-microsoft-com:office:office" xmlns:r="http://schemas.openxmlformats.org/officeDocument/2006/relationships" xmlns:m="http://schemas.openxmlformats.org/officeDocument/2006/math" xmlns:v="urn:schemas-microsoft-com:vml" xmlns:wp14="http://schemas.microsoft.com/office/word/2010/wordprocessingDrawing" xmlns:wp="http://schemas.openxmlformats.org/drawingml/2006/wordprocessingDrawing" xmlns:w10="urn:schemas-microsoft-com:office:word" xmlns:w="http://schemas.openxmlformats.org/wordprocessingml/2006/main" xmlns:w14="http://schemas.microsoft.com/office/word/2010/wordml" xmlns:w15="http://schemas.microsoft.com/office/word/2012/wordml" xmlns:w16se="http://schemas.microsoft.com/office/word/2015/wordml/symex" xmlns:wpg="http://schemas.microsoft.com/office/word/2010/wordprocessingGroup" xmlns:wpi="http://schemas.microsoft.com/office/word/2010/wordprocessingInk" xmlns:wne="http://schemas.microsoft.com/office/word/2006/wordml" xmlns:wps="http://schemas.microsoft.com/office/word/2010/wordprocessingShape" mc:Ignorable="w14 w15 w16se wp14">
-  <w:p>
-    <w:pPr>
-      <w:pStyle w:val="Footer"/>
-    </w:pPr>
-  </w:p>
-</w:ftr>
-</file>
-
 <file path=word/footnotes.xml><?xml version="1.0" encoding="utf-8"?>
 <w:footnotes xmlns:wpc="http://schemas.microsoft.com/office/word/2010/wordprocessingCanvas" xmlns:cx="http://schemas.microsoft.com/office/drawing/2014/chartex" xmlns:cx1="http://schemas.microsoft.com/office/drawing/2015/9/8/chartex" xmlns:mc="http://schemas.openxmlformats.org/markup-compatibility/2006" xmlns:o="urn:schemas-microsoft-com:office:office" xmlns:r="http://schemas.openxmlformats.org/officeDocument/2006/relationships" xmlns:m="http://schemas.openxmlformats.org/officeDocument/2006/math" xmlns:v="urn:schemas-microsoft-com:vml" xmlns:wp14="http://schemas.microsoft.com/office/word/2010/wordprocessingDrawing" xmlns:wp="http://schemas.openxmlformats.org/drawingml/2006/wordprocessingDrawing" xmlns:w10="urn:schemas-microsoft-com:office:word" xmlns:w="http://schemas.openxmlformats.org/wordprocessingml/2006/main" xmlns:w14="http://schemas.microsoft.com/office/word/2010/wordml" xmlns:w15="http://schemas.microsoft.com/office/word/2012/wordml" xmlns:w16se="http://schemas.microsoft.com/office/word/2015/wordml/symex" xmlns:wpg="http://schemas.microsoft.com/office/word/2010/wordprocessingGroup" xmlns:wpi="http://schemas.microsoft.com/office/word/2010/wordprocessingInk" xmlns:wne="http://schemas.microsoft.com/office/word/2006/wordml" xmlns:wps="http://schemas.microsoft.com/office/word/2010/wordprocessingShape" mc:Ignorable="w14 w15 w16se wp14">
   <w:footnote w:type="separator" w:id="-1">
@@ -762,44 +1687,46 @@
     <w:pPr>
       <w:pStyle w:val="Header"/>
     </w:pPr>
-  </w:p>
-</w:hdr>
-</file>
-
-<file path=word/header2.xml><?xml version="1.0" encoding="utf-8"?>
-<w:hdr xmlns:wpc="http://schemas.microsoft.com/office/word/2010/wordprocessingCanvas" xmlns:cx="http://schemas.microsoft.com/office/drawing/2014/chartex" xmlns:cx1="http://schemas.microsoft.com/office/drawing/2015/9/8/chartex" xmlns:mc="http://schemas.openxmlformats.org/markup-compatibility/2006" xmlns:o="urn:schemas-microsoft-com:office:office" xmlns:r="http://schemas.openxmlformats.org/officeDocument/2006/relationships" xmlns:m="http://schemas.openxmlformats.org/officeDocument/2006/math" xmlns:v="urn:schemas-microsoft-com:vml" xmlns:wp14="http://schemas.microsoft.com/office/word/2010/wordprocessingDrawing" xmlns:wp="http://schemas.openxmlformats.org/drawingml/2006/wordprocessingDrawing" xmlns:w10="urn:schemas-microsoft-com:office:word" xmlns:w="http://schemas.openxmlformats.org/wordprocessingml/2006/main" xmlns:w14="http://schemas.microsoft.com/office/word/2010/wordml" xmlns:w15="http://schemas.microsoft.com/office/word/2012/wordml" xmlns:w16se="http://schemas.microsoft.com/office/word/2015/wordml/symex" xmlns:wpg="http://schemas.microsoft.com/office/word/2010/wordprocessingGroup" xmlns:wpi="http://schemas.microsoft.com/office/word/2010/wordprocessingInk" xmlns:wne="http://schemas.microsoft.com/office/word/2006/wordml" xmlns:wps="http://schemas.microsoft.com/office/word/2010/wordprocessingShape" mc:Ignorable="w14 w15 w16se wp14">
-  <w:p>
-    <w:pPr>
-      <w:pStyle w:val="Header"/>
-    </w:pPr>
     <w:r>
       <w:t>Wade Davidson</w:t>
     </w:r>
     <w:r>
       <w:tab/>
-      <w:t>Date Class Test Plan</w:t>
+      <w:t xml:space="preserve">                                                      </w:t>
+    </w:r>
+    <w:proofErr w:type="spellStart"/>
+    <w:r>
+      <w:t>Date</w:t>
+    </w:r>
+    <w:r>
+      <w:t>.h</w:t>
+    </w:r>
+    <w:proofErr w:type="spellEnd"/>
+    <w:r>
+      <w:t xml:space="preserve"> Test Plan</w:t>
+    </w:r>
+    <w:r>
+      <w:tab/>
+    </w:r>
+    <w:r>
+      <w:tab/>
+    </w:r>
+    <w:r>
+      <w:tab/>
+    </w:r>
+    <w:r>
+      <w:tab/>
+    </w:r>
+    <w:r>
+      <w:tab/>
+    </w:r>
+    <w:r>
+      <w:tab/>
     </w:r>
     <w:r>
       <w:tab/>
       <w:t>ICT283</w:t>
     </w:r>
-    <w:bookmarkStart w:id="0" w:name="_GoBack"/>
-    <w:bookmarkEnd w:id="0"/>
-  </w:p>
-  <w:p>
-    <w:pPr>
-      <w:pStyle w:val="Header"/>
-    </w:pPr>
-  </w:p>
-</w:hdr>
-</file>
-
-<file path=word/header3.xml><?xml version="1.0" encoding="utf-8"?>
-<w:hdr xmlns:wpc="http://schemas.microsoft.com/office/word/2010/wordprocessingCanvas" xmlns:cx="http://schemas.microsoft.com/office/drawing/2014/chartex" xmlns:cx1="http://schemas.microsoft.com/office/drawing/2015/9/8/chartex" xmlns:mc="http://schemas.openxmlformats.org/markup-compatibility/2006" xmlns:o="urn:schemas-microsoft-com:office:office" xmlns:r="http://schemas.openxmlformats.org/officeDocument/2006/relationships" xmlns:m="http://schemas.openxmlformats.org/officeDocument/2006/math" xmlns:v="urn:schemas-microsoft-com:vml" xmlns:wp14="http://schemas.microsoft.com/office/word/2010/wordprocessingDrawing" xmlns:wp="http://schemas.openxmlformats.org/drawingml/2006/wordprocessingDrawing" xmlns:w10="urn:schemas-microsoft-com:office:word" xmlns:w="http://schemas.openxmlformats.org/wordprocessingml/2006/main" xmlns:w14="http://schemas.microsoft.com/office/word/2010/wordml" xmlns:w15="http://schemas.microsoft.com/office/word/2012/wordml" xmlns:w16se="http://schemas.microsoft.com/office/word/2015/wordml/symex" xmlns:wpg="http://schemas.microsoft.com/office/word/2010/wordprocessingGroup" xmlns:wpi="http://schemas.microsoft.com/office/word/2010/wordprocessingInk" xmlns:wne="http://schemas.microsoft.com/office/word/2006/wordml" xmlns:wps="http://schemas.microsoft.com/office/word/2010/wordprocessingShape" mc:Ignorable="w14 w15 w16se wp14">
-  <w:p>
-    <w:pPr>
-      <w:pStyle w:val="Header"/>
-    </w:pPr>
   </w:p>
 </w:hdr>
 </file>
@@ -1259,7 +2186,7 @@
     <w:link w:val="HeaderChar"/>
     <w:uiPriority w:val="99"/>
     <w:unhideWhenUsed/>
-    <w:rsid w:val="004A20B1"/>
+    <w:rsid w:val="00E53DD3"/>
     <w:pPr>
       <w:tabs>
         <w:tab w:val="center" w:pos="4513"/>
@@ -1273,7 +2200,7 @@
     <w:basedOn w:val="DefaultParagraphFont"/>
     <w:link w:val="Header"/>
     <w:uiPriority w:val="99"/>
-    <w:rsid w:val="004A20B1"/>
+    <w:rsid w:val="00E53DD3"/>
   </w:style>
   <w:style w:type="paragraph" w:styleId="Footer">
     <w:name w:val="footer"/>
@@ -1281,7 +2208,7 @@
     <w:link w:val="FooterChar"/>
     <w:uiPriority w:val="99"/>
     <w:unhideWhenUsed/>
-    <w:rsid w:val="004A20B1"/>
+    <w:rsid w:val="00E53DD3"/>
     <w:pPr>
       <w:tabs>
         <w:tab w:val="center" w:pos="4513"/>
@@ -1295,7 +2222,7 @@
     <w:basedOn w:val="DefaultParagraphFont"/>
     <w:link w:val="Footer"/>
     <w:uiPriority w:val="99"/>
-    <w:rsid w:val="004A20B1"/>
+    <w:rsid w:val="00E53DD3"/>
   </w:style>
 </w:styles>
 </file>

</xml_diff>